<commit_message>
updated minutes of meet
</commit_message>
<xml_diff>
--- a/Lab-5/minutes-lab-5.docx
+++ b/Lab-5/minutes-lab-5.docx
@@ -1,1632 +1,723 @@
 
 <file path=word/document.xml><?xml version="1.0" encoding="utf-8"?>
-<w:document xmlns:wpc="http://schemas.microsoft.com/office/word/2010/wordprocessingCanvas" xmlns:cx="http://schemas.microsoft.com/office/drawing/2014/chartex" xmlns:cx1="http://schemas.microsoft.com/office/drawing/2015/9/8/chartex" xmlns:cx2="http://schemas.microsoft.com/office/drawing/2015/10/21/chartex" xmlns:cx3="http://schemas.microsoft.com/office/drawing/2016/5/9/chartex" xmlns:cx4="http://schemas.microsoft.com/office/drawing/2016/5/10/chartex" xmlns:cx5="http://schemas.microsoft.com/office/drawing/2016/5/11/chartex" xmlns:cx6="http://schemas.microsoft.com/office/drawing/2016/5/12/chartex" xmlns:cx7="http://schemas.microsoft.com/office/drawing/2016/5/13/chartex" xmlns:cx8="http://schemas.microsoft.com/office/drawing/2016/5/14/chartex" xmlns:mc="http://schemas.openxmlformats.org/markup-compatibility/2006" xmlns:aink="http://schemas.microsoft.com/office/drawing/2016/ink" xmlns:am3d="http://schemas.microsoft.com/office/drawing/2017/model3d" xmlns:o="urn:schemas-microsoft-com:office:office" xmlns:oel="http://schemas.microsoft.com/office/2019/extlst" xmlns:r="http://schemas.openxmlformats.org/officeDocument/2006/relationships" xmlns:m="http://schemas.openxmlformats.org/officeDocument/2006/math" xmlns:v="urn:schemas-microsoft-com:vml" xmlns:wp14="http://schemas.microsoft.com/office/word/2010/wordprocessingDrawing" xmlns:wp="http://schemas.openxmlformats.org/drawingml/2006/wordprocessingDrawing" xmlns:w10="urn:schemas-microsoft-com:office:word" xmlns:w="http://schemas.openxmlformats.org/wordprocessingml/2006/main" xmlns:w14="http://schemas.microsoft.com/office/word/2010/wordml" xmlns:w15="http://schemas.microsoft.com/office/word/2012/wordml" xmlns:w16cex="http://schemas.microsoft.com/office/word/2018/wordml/cex" xmlns:w16cid="http://schemas.microsoft.com/office/word/2016/wordml/cid" xmlns:w16="http://schemas.microsoft.com/office/word/2018/wordml" xmlns:w16du="http://schemas.microsoft.com/office/word/2023/wordml/word16du" xmlns:w16sdtdh="http://schemas.microsoft.com/office/word/2020/wordml/sdtdatahash" xmlns:w16sdtfl="http://schemas.microsoft.com/office/word/2024/wordml/sdtformatlock" xmlns:w16se="http://schemas.microsoft.com/office/word/2015/wordml/symex" xmlns:wpg="http://schemas.microsoft.com/office/word/2010/wordprocessingGroup" xmlns:wpi="http://schemas.microsoft.com/office/word/2010/wordprocessingInk" xmlns:wne="http://schemas.microsoft.com/office/word/2006/wordml" xmlns:wps="http://schemas.microsoft.com/office/word/2010/wordprocessingShape" mc:Ignorable="w14 w15 w16se w16cid w16 w16cex w16sdtdh w16sdtfl w16du wp14">
+<w:document xmlns:wpc="http://schemas.microsoft.com/office/word/2010/wordprocessingCanvas" xmlns:cx="http://schemas.microsoft.com/office/drawing/2014/chartex" xmlns:cx1="http://schemas.microsoft.com/office/drawing/2015/9/8/chartex" xmlns:cx2="http://schemas.microsoft.com/office/drawing/2015/10/21/chartex" xmlns:cx3="http://schemas.microsoft.com/office/drawing/2016/5/9/chartex" xmlns:cx4="http://schemas.microsoft.com/office/drawing/2016/5/10/chartex" xmlns:cx5="http://schemas.microsoft.com/office/drawing/2016/5/11/chartex" xmlns:cx6="http://schemas.microsoft.com/office/drawing/2016/5/12/chartex" xmlns:cx7="http://schemas.microsoft.com/office/drawing/2016/5/13/chartex" xmlns:cx8="http://schemas.microsoft.com/office/drawing/2016/5/14/chartex" xmlns:mc="http://schemas.openxmlformats.org/markup-compatibility/2006" xmlns:aink="http://schemas.microsoft.com/office/drawing/2016/ink" xmlns:am3d="http://schemas.microsoft.com/office/drawing/2017/model3d" xmlns:o="urn:schemas-microsoft-com:office:office" xmlns:oel="http://schemas.microsoft.com/office/2019/extlst" xmlns:r="http://schemas.openxmlformats.org/officeDocument/2006/relationships" xmlns:m="http://schemas.openxmlformats.org/officeDocument/2006/math" xmlns:v="urn:schemas-microsoft-com:vml" xmlns:wp14="http://schemas.microsoft.com/office/word/2010/wordprocessingDrawing" xmlns:wp="http://schemas.openxmlformats.org/drawingml/2006/wordprocessingDrawing" xmlns:w10="urn:schemas-microsoft-com:office:word" xmlns:w="http://schemas.openxmlformats.org/wordprocessingml/2006/main" xmlns:w14="http://schemas.microsoft.com/office/word/2010/wordml" xmlns:w15="http://schemas.microsoft.com/office/word/2012/wordml" xmlns:w16cex="http://schemas.microsoft.com/office/word/2018/wordml/cex" xmlns:w16cid="http://schemas.microsoft.com/office/word/2016/wordml/cid" xmlns:w16="http://schemas.microsoft.com/office/word/2018/wordml" xmlns:w16sdtdh="http://schemas.microsoft.com/office/word/2020/wordml/sdtdatahash" xmlns:w16se="http://schemas.microsoft.com/office/word/2015/wordml/symex" xmlns:wpg="http://schemas.microsoft.com/office/word/2010/wordprocessingGroup" xmlns:wpi="http://schemas.microsoft.com/office/word/2010/wordprocessingInk" xmlns:wne="http://schemas.microsoft.com/office/word/2006/wordml" xmlns:wps="http://schemas.microsoft.com/office/word/2010/wordprocessingShape" mc:Ignorable="w14 w15 w16se w16cid w16 w16cex w16sdtdh wp14">
   <w:body>
     <w:p>
       <w:pPr>
-        <w:spacing w:before="100" w:beforeAutospacing="1" w:after="100" w:afterAutospacing="1" w:line="240" w:lineRule="auto"/>
-        <w:outlineLvl w:val="2"/>
-        <w:rPr>
-          <w:rFonts w:ascii="Times New Roman" w:eastAsia="Times New Roman" w:hAnsi="Times New Roman" w:cs="Times New Roman"/>
+        <w:pStyle w:val="Heading1"/>
+        <w:jc w:val="center"/>
+        <w:rPr>
+          <w:rFonts w:ascii="Times New Roman" w:hAnsi="Times New Roman" w:cs="Times New Roman"/>
           <w:b/>
           <w:bCs/>
-          <w:kern w:val="0"/>
-          <w:sz w:val="27"/>
-          <w:szCs w:val="27"/>
-          <w14:ligatures w14:val="none"/>
-        </w:rPr>
-      </w:pPr>
-      <w:r>
-        <w:rPr>
-          <w:rFonts w:ascii="Times New Roman" w:eastAsia="Times New Roman" w:hAnsi="Times New Roman" w:cs="Times New Roman"/>
+          <w:color w:val="000000" w:themeColor="text1"/>
+          <w:sz w:val="36"/>
+          <w:szCs w:val="36"/>
+        </w:rPr>
+      </w:pPr>
+      <w:r>
+        <w:rPr>
+          <w:rFonts w:ascii="Times New Roman" w:hAnsi="Times New Roman" w:cs="Times New Roman"/>
           <w:b/>
           <w:bCs/>
-          <w:kern w:val="0"/>
-          <w:sz w:val="27"/>
-          <w:szCs w:val="27"/>
-          <w14:ligatures w14:val="none"/>
-        </w:rPr>
-        <w:t>Tuesday, February 11, 2025</w:t>
+          <w:color w:val="000000" w:themeColor="text1"/>
+          <w:sz w:val="36"/>
+          <w:szCs w:val="36"/>
+        </w:rPr>
+        <w:t>Meeting Minutes - Lab 5</w:t>
       </w:r>
     </w:p>
     <w:p>
       <w:pPr>
-        <w:spacing w:before="100" w:beforeAutospacing="1" w:after="100" w:afterAutospacing="1" w:line="240" w:lineRule="auto"/>
-        <w:rPr>
-          <w:rFonts w:ascii="Times New Roman" w:eastAsia="Times New Roman" w:hAnsi="Times New Roman" w:cs="Times New Roman"/>
-          <w:kern w:val="0"/>
-          <w14:ligatures w14:val="none"/>
-        </w:rPr>
-      </w:pPr>
-      <w:r>
-        <w:rPr>
-          <w:rFonts w:ascii="Times New Roman" w:eastAsia="Times New Roman" w:hAnsi="Times New Roman" w:cs="Times New Roman"/>
-          <w:b/>
-          <w:bCs/>
-          <w:kern w:val="0"/>
-          <w14:ligatures w14:val="none"/>
-        </w:rPr>
-        <w:t>Meeting Agenda:</w:t>
+        <w:pStyle w:val="Heading2"/>
+        <w:rPr>
+          <w:rFonts w:ascii="Times New Roman" w:hAnsi="Times New Roman" w:cs="Times New Roman"/>
+          <w:color w:val="000000" w:themeColor="text1"/>
+          <w:sz w:val="24"/>
+          <w:szCs w:val="24"/>
+        </w:rPr>
+      </w:pPr>
+      <w:r>
+        <w:rPr>
+          <w:rFonts w:ascii="Times New Roman" w:hAnsi="Times New Roman" w:cs="Times New Roman"/>
+          <w:color w:val="000000" w:themeColor="text1"/>
+          <w:sz w:val="24"/>
+          <w:szCs w:val="24"/>
+        </w:rPr>
+        <w:t>Team: Guardians of the Algorithm</w:t>
       </w:r>
     </w:p>
     <w:p>
       <w:pPr>
+        <w:pStyle w:val="Heading3"/>
+        <w:rPr>
+          <w:rFonts w:ascii="Times New Roman" w:hAnsi="Times New Roman" w:cs="Times New Roman"/>
+          <w:color w:val="000000" w:themeColor="text1"/>
+          <w:sz w:val="24"/>
+          <w:szCs w:val="24"/>
+        </w:rPr>
+      </w:pPr>
+      <w:r>
+        <w:rPr>
+          <w:rFonts w:ascii="Times New Roman" w:hAnsi="Times New Roman" w:cs="Times New Roman"/>
+          <w:color w:val="000000" w:themeColor="text1"/>
+          <w:sz w:val="24"/>
+          <w:szCs w:val="24"/>
+        </w:rPr>
+        <w:t xml:space="preserve">Team Members: Pratham Solanki, </w:t>
+      </w:r>
+      <w:proofErr w:type="spellStart"/>
+      <w:r>
+        <w:rPr>
+          <w:rFonts w:ascii="Times New Roman" w:hAnsi="Times New Roman" w:cs="Times New Roman"/>
+          <w:color w:val="000000" w:themeColor="text1"/>
+          <w:sz w:val="24"/>
+          <w:szCs w:val="24"/>
+        </w:rPr>
+        <w:t>Jaival</w:t>
+      </w:r>
+      <w:proofErr w:type="spellEnd"/>
+      <w:r>
+        <w:rPr>
+          <w:rFonts w:ascii="Times New Roman" w:hAnsi="Times New Roman" w:cs="Times New Roman"/>
+          <w:color w:val="000000" w:themeColor="text1"/>
+          <w:sz w:val="24"/>
+          <w:szCs w:val="24"/>
+        </w:rPr>
+        <w:t xml:space="preserve"> Upadhyay, Mayank Patil</w:t>
+      </w:r>
+    </w:p>
+    <w:p>
+      <w:pPr>
+        <w:rPr>
+          <w:rFonts w:ascii="Times New Roman" w:hAnsi="Times New Roman" w:cs="Times New Roman"/>
+          <w:color w:val="000000" w:themeColor="text1"/>
+        </w:rPr>
+      </w:pPr>
+    </w:p>
+    <w:p>
+      <w:pPr>
+        <w:pStyle w:val="Heading3"/>
+        <w:rPr>
+          <w:rFonts w:ascii="Times New Roman" w:hAnsi="Times New Roman" w:cs="Times New Roman"/>
+          <w:color w:val="000000" w:themeColor="text1"/>
+          <w:sz w:val="24"/>
+          <w:szCs w:val="24"/>
+        </w:rPr>
+      </w:pPr>
+      <w:r>
+        <w:rPr>
+          <w:rStyle w:val="Strong"/>
+          <w:rFonts w:ascii="Times New Roman" w:hAnsi="Times New Roman" w:cs="Times New Roman"/>
+          <w:color w:val="000000" w:themeColor="text1"/>
+          <w:sz w:val="24"/>
+          <w:szCs w:val="24"/>
+        </w:rPr>
+        <w:t>Wednesday, February 12th, 2025</w:t>
+      </w:r>
+    </w:p>
+    <w:p>
+      <w:pPr>
+        <w:pStyle w:val="NormalWeb"/>
+        <w:rPr>
+          <w:color w:val="000000" w:themeColor="text1"/>
+        </w:rPr>
+      </w:pPr>
+      <w:r>
+        <w:rPr>
+          <w:rStyle w:val="Strong"/>
+          <w:rFonts w:eastAsiaTheme="majorEastAsia"/>
+          <w:b w:val="0"/>
+          <w:bCs w:val="0"/>
+          <w:color w:val="000000" w:themeColor="text1"/>
+        </w:rPr>
+        <w:t>Discussion Topic:</w:t>
+      </w:r>
+      <w:r>
+        <w:rPr>
+          <w:color w:val="000000" w:themeColor="text1"/>
+        </w:rPr>
+        <w:t xml:space="preserve"> Approach and Methodology</w:t>
+      </w:r>
+    </w:p>
+    <w:p>
+      <w:pPr>
         <w:numPr>
           <w:ilvl w:val="0"/>
-          <w:numId w:val="1"/>
+          <w:numId w:val="13"/>
         </w:numPr>
         <w:spacing w:before="100" w:beforeAutospacing="1" w:after="100" w:afterAutospacing="1" w:line="240" w:lineRule="auto"/>
         <w:rPr>
-          <w:rFonts w:ascii="Times New Roman" w:eastAsia="Times New Roman" w:hAnsi="Times New Roman" w:cs="Times New Roman"/>
-          <w:kern w:val="0"/>
-          <w14:ligatures w14:val="none"/>
-        </w:rPr>
-      </w:pPr>
-      <w:r>
-        <w:rPr>
-          <w:rFonts w:ascii="Times New Roman" w:eastAsia="Times New Roman" w:hAnsi="Times New Roman" w:cs="Times New Roman"/>
-          <w:kern w:val="0"/>
-          <w14:ligatures w14:val="none"/>
-        </w:rPr>
-        <w:t>Understanding assignment requirements and objectives.</w:t>
+          <w:rFonts w:ascii="Times New Roman" w:hAnsi="Times New Roman" w:cs="Times New Roman"/>
+          <w:color w:val="000000" w:themeColor="text1"/>
+        </w:rPr>
+      </w:pPr>
+      <w:r>
+        <w:rPr>
+          <w:rFonts w:ascii="Times New Roman" w:hAnsi="Times New Roman" w:cs="Times New Roman"/>
+          <w:color w:val="000000" w:themeColor="text1"/>
+        </w:rPr>
+        <w:t>Reviewed the lab requirements and objectives.</w:t>
       </w:r>
     </w:p>
     <w:p>
       <w:pPr>
         <w:numPr>
           <w:ilvl w:val="0"/>
-          <w:numId w:val="1"/>
+          <w:numId w:val="13"/>
         </w:numPr>
         <w:spacing w:before="100" w:beforeAutospacing="1" w:after="100" w:afterAutospacing="1" w:line="240" w:lineRule="auto"/>
         <w:rPr>
-          <w:rFonts w:ascii="Times New Roman" w:eastAsia="Times New Roman" w:hAnsi="Times New Roman" w:cs="Times New Roman"/>
-          <w:kern w:val="0"/>
-          <w14:ligatures w14:val="none"/>
-        </w:rPr>
-      </w:pPr>
-      <w:r>
-        <w:rPr>
-          <w:rFonts w:ascii="Times New Roman" w:eastAsia="Times New Roman" w:hAnsi="Times New Roman" w:cs="Times New Roman"/>
-          <w:kern w:val="0"/>
-          <w14:ligatures w14:val="none"/>
-        </w:rPr>
-        <w:t>Discussing the tools and libraries to be used.</w:t>
+          <w:rFonts w:ascii="Times New Roman" w:hAnsi="Times New Roman" w:cs="Times New Roman"/>
+          <w:color w:val="000000" w:themeColor="text1"/>
+        </w:rPr>
+      </w:pPr>
+      <w:r>
+        <w:rPr>
+          <w:rFonts w:ascii="Times New Roman" w:hAnsi="Times New Roman" w:cs="Times New Roman"/>
+          <w:color w:val="000000" w:themeColor="text1"/>
+        </w:rPr>
+        <w:t xml:space="preserve">Decided to use </w:t>
+      </w:r>
+      <w:r>
+        <w:rPr>
+          <w:rStyle w:val="Strong"/>
+          <w:rFonts w:ascii="Times New Roman" w:hAnsi="Times New Roman" w:cs="Times New Roman"/>
+          <w:b w:val="0"/>
+          <w:bCs w:val="0"/>
+          <w:color w:val="000000" w:themeColor="text1"/>
+        </w:rPr>
+        <w:t>PRAW API</w:t>
+      </w:r>
+      <w:r>
+        <w:rPr>
+          <w:rFonts w:ascii="Times New Roman" w:hAnsi="Times New Roman" w:cs="Times New Roman"/>
+          <w:color w:val="000000" w:themeColor="text1"/>
+        </w:rPr>
+        <w:t xml:space="preserve"> for data scraping and </w:t>
+      </w:r>
+      <w:r>
+        <w:rPr>
+          <w:rStyle w:val="Strong"/>
+          <w:rFonts w:ascii="Times New Roman" w:hAnsi="Times New Roman" w:cs="Times New Roman"/>
+          <w:b w:val="0"/>
+          <w:bCs w:val="0"/>
+          <w:color w:val="000000" w:themeColor="text1"/>
+        </w:rPr>
+        <w:t>MySQL</w:t>
+      </w:r>
+      <w:r>
+        <w:rPr>
+          <w:rFonts w:ascii="Times New Roman" w:hAnsi="Times New Roman" w:cs="Times New Roman"/>
+          <w:color w:val="000000" w:themeColor="text1"/>
+        </w:rPr>
+        <w:t xml:space="preserve"> for storage.</w:t>
       </w:r>
     </w:p>
     <w:p>
       <w:pPr>
         <w:numPr>
           <w:ilvl w:val="0"/>
-          <w:numId w:val="1"/>
+          <w:numId w:val="13"/>
         </w:numPr>
         <w:spacing w:before="100" w:beforeAutospacing="1" w:after="100" w:afterAutospacing="1" w:line="240" w:lineRule="auto"/>
         <w:rPr>
-          <w:rFonts w:ascii="Times New Roman" w:eastAsia="Times New Roman" w:hAnsi="Times New Roman" w:cs="Times New Roman"/>
-          <w:kern w:val="0"/>
-          <w14:ligatures w14:val="none"/>
-        </w:rPr>
-      </w:pPr>
-      <w:r>
-        <w:rPr>
-          <w:rFonts w:ascii="Times New Roman" w:eastAsia="Times New Roman" w:hAnsi="Times New Roman" w:cs="Times New Roman"/>
-          <w:kern w:val="0"/>
-          <w14:ligatures w14:val="none"/>
-        </w:rPr>
-        <w:t>Assigning initial setup tasks to team members.</w:t>
+          <w:rFonts w:ascii="Times New Roman" w:hAnsi="Times New Roman" w:cs="Times New Roman"/>
+          <w:color w:val="000000" w:themeColor="text1"/>
+        </w:rPr>
+      </w:pPr>
+      <w:r>
+        <w:rPr>
+          <w:rFonts w:ascii="Times New Roman" w:hAnsi="Times New Roman" w:cs="Times New Roman"/>
+          <w:color w:val="000000" w:themeColor="text1"/>
+        </w:rPr>
+        <w:t>Discussed data preprocessing steps, including text cleaning and OCR extraction.</w:t>
       </w:r>
     </w:p>
     <w:p>
       <w:pPr>
-        <w:spacing w:before="100" w:beforeAutospacing="1" w:after="100" w:afterAutospacing="1" w:line="240" w:lineRule="auto"/>
-        <w:rPr>
-          <w:rFonts w:ascii="Times New Roman" w:eastAsia="Times New Roman" w:hAnsi="Times New Roman" w:cs="Times New Roman"/>
-          <w:kern w:val="0"/>
-          <w14:ligatures w14:val="none"/>
-        </w:rPr>
-      </w:pPr>
-      <w:r>
-        <w:rPr>
-          <w:rFonts w:ascii="Times New Roman" w:eastAsia="Times New Roman" w:hAnsi="Times New Roman" w:cs="Times New Roman"/>
-          <w:b/>
-          <w:bCs/>
-          <w:kern w:val="0"/>
-          <w14:ligatures w14:val="none"/>
-        </w:rPr>
-        <w:t>Discussion Points:</w:t>
+        <w:pStyle w:val="Heading3"/>
+        <w:rPr>
+          <w:rFonts w:ascii="Times New Roman" w:hAnsi="Times New Roman" w:cs="Times New Roman"/>
+          <w:color w:val="000000" w:themeColor="text1"/>
+          <w:sz w:val="24"/>
+          <w:szCs w:val="24"/>
+        </w:rPr>
+      </w:pPr>
+      <w:r>
+        <w:rPr>
+          <w:rStyle w:val="Strong"/>
+          <w:rFonts w:ascii="Times New Roman" w:hAnsi="Times New Roman" w:cs="Times New Roman"/>
+          <w:color w:val="000000" w:themeColor="text1"/>
+          <w:sz w:val="24"/>
+          <w:szCs w:val="24"/>
+        </w:rPr>
+        <w:t>Thursday, February 13th, 2025</w:t>
       </w:r>
     </w:p>
     <w:p>
       <w:pPr>
+        <w:pStyle w:val="NormalWeb"/>
+        <w:rPr>
+          <w:color w:val="000000" w:themeColor="text1"/>
+        </w:rPr>
+      </w:pPr>
+      <w:r>
+        <w:rPr>
+          <w:rStyle w:val="Strong"/>
+          <w:rFonts w:eastAsiaTheme="majorEastAsia"/>
+          <w:b w:val="0"/>
+          <w:bCs w:val="0"/>
+          <w:color w:val="000000" w:themeColor="text1"/>
+        </w:rPr>
+        <w:t>Discussion Topic:</w:t>
+      </w:r>
+      <w:r>
+        <w:rPr>
+          <w:color w:val="000000" w:themeColor="text1"/>
+        </w:rPr>
+        <w:t xml:space="preserve"> Clustering Strategy</w:t>
+      </w:r>
+    </w:p>
+    <w:p>
+      <w:pPr>
         <w:numPr>
           <w:ilvl w:val="0"/>
-          <w:numId w:val="2"/>
+          <w:numId w:val="14"/>
         </w:numPr>
         <w:spacing w:before="100" w:beforeAutospacing="1" w:after="100" w:afterAutospacing="1" w:line="240" w:lineRule="auto"/>
         <w:rPr>
-          <w:rFonts w:ascii="Times New Roman" w:eastAsia="Times New Roman" w:hAnsi="Times New Roman" w:cs="Times New Roman"/>
-          <w:kern w:val="0"/>
-          <w14:ligatures w14:val="none"/>
-        </w:rPr>
-      </w:pPr>
-      <w:r>
-        <w:rPr>
-          <w:rFonts w:ascii="Times New Roman" w:eastAsia="Times New Roman" w:hAnsi="Times New Roman" w:cs="Times New Roman"/>
-          <w:kern w:val="0"/>
-          <w14:ligatures w14:val="none"/>
-        </w:rPr>
-        <w:t xml:space="preserve">Decided to use </w:t>
-      </w:r>
-      <w:r>
-        <w:rPr>
-          <w:rFonts w:ascii="Times New Roman" w:eastAsia="Times New Roman" w:hAnsi="Times New Roman" w:cs="Times New Roman"/>
-          <w:b/>
-          <w:bCs/>
-          <w:kern w:val="0"/>
-          <w14:ligatures w14:val="none"/>
-        </w:rPr>
-        <w:t>PRAW</w:t>
-      </w:r>
-      <w:r>
-        <w:rPr>
-          <w:rFonts w:ascii="Times New Roman" w:eastAsia="Times New Roman" w:hAnsi="Times New Roman" w:cs="Times New Roman"/>
-          <w:kern w:val="0"/>
-          <w14:ligatures w14:val="none"/>
-        </w:rPr>
-        <w:t xml:space="preserve"> for web scraping as it provides a structured API for Reddit.</w:t>
+          <w:rFonts w:ascii="Times New Roman" w:hAnsi="Times New Roman" w:cs="Times New Roman"/>
+          <w:color w:val="000000" w:themeColor="text1"/>
+        </w:rPr>
+      </w:pPr>
+      <w:r>
+        <w:rPr>
+          <w:rFonts w:ascii="Times New Roman" w:hAnsi="Times New Roman" w:cs="Times New Roman"/>
+          <w:color w:val="000000" w:themeColor="text1"/>
+        </w:rPr>
+        <w:t>Explored different clustering methods (</w:t>
+      </w:r>
+      <w:r>
+        <w:rPr>
+          <w:rStyle w:val="Strong"/>
+          <w:rFonts w:ascii="Times New Roman" w:hAnsi="Times New Roman" w:cs="Times New Roman"/>
+          <w:b w:val="0"/>
+          <w:bCs w:val="0"/>
+          <w:color w:val="000000" w:themeColor="text1"/>
+        </w:rPr>
+        <w:t>K-Means, Hierarchical, DBSCAN</w:t>
+      </w:r>
+      <w:r>
+        <w:rPr>
+          <w:rFonts w:ascii="Times New Roman" w:hAnsi="Times New Roman" w:cs="Times New Roman"/>
+          <w:color w:val="000000" w:themeColor="text1"/>
+        </w:rPr>
+        <w:t>).</w:t>
       </w:r>
     </w:p>
     <w:p>
       <w:pPr>
         <w:numPr>
           <w:ilvl w:val="0"/>
-          <w:numId w:val="2"/>
+          <w:numId w:val="14"/>
         </w:numPr>
         <w:spacing w:before="100" w:beforeAutospacing="1" w:after="100" w:afterAutospacing="1" w:line="240" w:lineRule="auto"/>
         <w:rPr>
-          <w:rFonts w:ascii="Times New Roman" w:eastAsia="Times New Roman" w:hAnsi="Times New Roman" w:cs="Times New Roman"/>
-          <w:kern w:val="0"/>
-          <w14:ligatures w14:val="none"/>
-        </w:rPr>
-      </w:pPr>
-      <w:r>
-        <w:rPr>
-          <w:rFonts w:ascii="Times New Roman" w:eastAsia="Times New Roman" w:hAnsi="Times New Roman" w:cs="Times New Roman"/>
-          <w:b/>
-          <w:bCs/>
-          <w:kern w:val="0"/>
-          <w14:ligatures w14:val="none"/>
-        </w:rPr>
-        <w:t>MySQL</w:t>
-      </w:r>
-      <w:r>
-        <w:rPr>
-          <w:rFonts w:ascii="Times New Roman" w:eastAsia="Times New Roman" w:hAnsi="Times New Roman" w:cs="Times New Roman"/>
-          <w:kern w:val="0"/>
-          <w14:ligatures w14:val="none"/>
-        </w:rPr>
-        <w:t xml:space="preserve"> chosen for database storage.</w:t>
+          <w:rFonts w:ascii="Times New Roman" w:hAnsi="Times New Roman" w:cs="Times New Roman"/>
+          <w:color w:val="000000" w:themeColor="text1"/>
+        </w:rPr>
+      </w:pPr>
+      <w:r>
+        <w:rPr>
+          <w:rFonts w:ascii="Times New Roman" w:hAnsi="Times New Roman" w:cs="Times New Roman"/>
+          <w:color w:val="000000" w:themeColor="text1"/>
+        </w:rPr>
+        <w:t xml:space="preserve">Finalized </w:t>
+      </w:r>
+      <w:r>
+        <w:rPr>
+          <w:rStyle w:val="Strong"/>
+          <w:rFonts w:ascii="Times New Roman" w:hAnsi="Times New Roman" w:cs="Times New Roman"/>
+          <w:b w:val="0"/>
+          <w:bCs w:val="0"/>
+          <w:color w:val="000000" w:themeColor="text1"/>
+        </w:rPr>
+        <w:t>K-Means</w:t>
+      </w:r>
+      <w:r>
+        <w:rPr>
+          <w:rFonts w:ascii="Times New Roman" w:hAnsi="Times New Roman" w:cs="Times New Roman"/>
+          <w:color w:val="000000" w:themeColor="text1"/>
+        </w:rPr>
+        <w:t xml:space="preserve"> with </w:t>
+      </w:r>
+      <w:r>
+        <w:rPr>
+          <w:rStyle w:val="Strong"/>
+          <w:rFonts w:ascii="Times New Roman" w:hAnsi="Times New Roman" w:cs="Times New Roman"/>
+          <w:b w:val="0"/>
+          <w:bCs w:val="0"/>
+          <w:color w:val="000000" w:themeColor="text1"/>
+        </w:rPr>
+        <w:t>Doc2Vec embeddings</w:t>
+      </w:r>
+      <w:r>
+        <w:rPr>
+          <w:rFonts w:ascii="Times New Roman" w:hAnsi="Times New Roman" w:cs="Times New Roman"/>
+          <w:color w:val="000000" w:themeColor="text1"/>
+        </w:rPr>
+        <w:t>.</w:t>
       </w:r>
     </w:p>
     <w:p>
       <w:pPr>
         <w:numPr>
           <w:ilvl w:val="0"/>
-          <w:numId w:val="2"/>
+          <w:numId w:val="14"/>
         </w:numPr>
         <w:spacing w:before="100" w:beforeAutospacing="1" w:after="100" w:afterAutospacing="1" w:line="240" w:lineRule="auto"/>
         <w:rPr>
-          <w:rFonts w:ascii="Times New Roman" w:eastAsia="Times New Roman" w:hAnsi="Times New Roman" w:cs="Times New Roman"/>
-          <w:kern w:val="0"/>
-          <w14:ligatures w14:val="none"/>
-        </w:rPr>
-      </w:pPr>
-      <w:r>
-        <w:rPr>
-          <w:rFonts w:ascii="Times New Roman" w:eastAsia="Times New Roman" w:hAnsi="Times New Roman" w:cs="Times New Roman"/>
-          <w:b/>
-          <w:bCs/>
-          <w:kern w:val="0"/>
-          <w14:ligatures w14:val="none"/>
-        </w:rPr>
-        <w:t>BeautifulSoup4</w:t>
-      </w:r>
-      <w:r>
-        <w:rPr>
-          <w:rFonts w:ascii="Times New Roman" w:eastAsia="Times New Roman" w:hAnsi="Times New Roman" w:cs="Times New Roman"/>
-          <w:kern w:val="0"/>
-          <w14:ligatures w14:val="none"/>
-        </w:rPr>
-        <w:t xml:space="preserve"> will be used for additional data extraction and preprocessing.</w:t>
+          <w:rFonts w:ascii="Times New Roman" w:hAnsi="Times New Roman" w:cs="Times New Roman"/>
+          <w:color w:val="000000" w:themeColor="text1"/>
+        </w:rPr>
+      </w:pPr>
+      <w:r>
+        <w:rPr>
+          <w:rFonts w:ascii="Times New Roman" w:hAnsi="Times New Roman" w:cs="Times New Roman"/>
+          <w:color w:val="000000" w:themeColor="text1"/>
+        </w:rPr>
+        <w:t>Defined metrics for evaluating clustering performance.</w:t>
       </w:r>
     </w:p>
     <w:p>
       <w:pPr>
         <w:numPr>
           <w:ilvl w:val="0"/>
-          <w:numId w:val="2"/>
+          <w:numId w:val="14"/>
         </w:numPr>
         <w:spacing w:before="100" w:beforeAutospacing="1" w:after="100" w:afterAutospacing="1" w:line="240" w:lineRule="auto"/>
         <w:rPr>
-          <w:rFonts w:ascii="Times New Roman" w:eastAsia="Times New Roman" w:hAnsi="Times New Roman" w:cs="Times New Roman"/>
-          <w:kern w:val="0"/>
-          <w14:ligatures w14:val="none"/>
-        </w:rPr>
-      </w:pPr>
-      <w:r>
-        <w:rPr>
-          <w:rFonts w:ascii="Times New Roman" w:eastAsia="Times New Roman" w:hAnsi="Times New Roman" w:cs="Times New Roman"/>
-          <w:kern w:val="0"/>
-          <w14:ligatures w14:val="none"/>
-        </w:rPr>
-        <w:t>Discussed automation strategy for periodic data updates.</w:t>
+          <w:rFonts w:ascii="Times New Roman" w:hAnsi="Times New Roman" w:cs="Times New Roman"/>
+          <w:color w:val="000000" w:themeColor="text1"/>
+        </w:rPr>
+      </w:pPr>
+      <w:r>
+        <w:rPr>
+          <w:rFonts w:ascii="Times New Roman" w:hAnsi="Times New Roman" w:cs="Times New Roman"/>
+          <w:color w:val="000000" w:themeColor="text1"/>
+        </w:rPr>
+        <w:t>Discussed API rate limits and error handling.</w:t>
       </w:r>
     </w:p>
     <w:p>
       <w:pPr>
+        <w:pStyle w:val="Heading3"/>
+        <w:rPr>
+          <w:rFonts w:ascii="Times New Roman" w:hAnsi="Times New Roman" w:cs="Times New Roman"/>
+          <w:color w:val="000000" w:themeColor="text1"/>
+          <w:sz w:val="24"/>
+          <w:szCs w:val="24"/>
+        </w:rPr>
+      </w:pPr>
+      <w:r>
+        <w:rPr>
+          <w:rStyle w:val="Strong"/>
+          <w:rFonts w:ascii="Times New Roman" w:hAnsi="Times New Roman" w:cs="Times New Roman"/>
+          <w:color w:val="000000" w:themeColor="text1"/>
+          <w:sz w:val="24"/>
+          <w:szCs w:val="24"/>
+        </w:rPr>
+        <w:t>Friday, February 14th, 2025</w:t>
+      </w:r>
+    </w:p>
+    <w:p>
+      <w:pPr>
+        <w:pStyle w:val="NormalWeb"/>
+        <w:rPr>
+          <w:color w:val="000000" w:themeColor="text1"/>
+        </w:rPr>
+      </w:pPr>
+      <w:r>
+        <w:rPr>
+          <w:rStyle w:val="Strong"/>
+          <w:rFonts w:eastAsiaTheme="majorEastAsia"/>
+          <w:b w:val="0"/>
+          <w:bCs w:val="0"/>
+          <w:color w:val="000000" w:themeColor="text1"/>
+        </w:rPr>
+        <w:t>Discussion Topic:</w:t>
+      </w:r>
+      <w:r>
+        <w:rPr>
+          <w:color w:val="000000" w:themeColor="text1"/>
+        </w:rPr>
+        <w:t xml:space="preserve"> Coding Implementation</w:t>
+      </w:r>
+    </w:p>
+    <w:p>
+      <w:pPr>
         <w:numPr>
           <w:ilvl w:val="0"/>
-          <w:numId w:val="2"/>
+          <w:numId w:val="15"/>
         </w:numPr>
         <w:spacing w:before="100" w:beforeAutospacing="1" w:after="100" w:afterAutospacing="1" w:line="240" w:lineRule="auto"/>
         <w:rPr>
-          <w:rFonts w:ascii="Times New Roman" w:eastAsia="Times New Roman" w:hAnsi="Times New Roman" w:cs="Times New Roman"/>
-          <w:kern w:val="0"/>
-          <w14:ligatures w14:val="none"/>
-        </w:rPr>
-      </w:pPr>
-      <w:r>
-        <w:rPr>
-          <w:rFonts w:ascii="Times New Roman" w:eastAsia="Times New Roman" w:hAnsi="Times New Roman" w:cs="Times New Roman"/>
-          <w:kern w:val="0"/>
-          <w14:ligatures w14:val="none"/>
-        </w:rPr>
-        <w:t>Each member will install necessary dependencies and test sample scripts.</w:t>
+          <w:rFonts w:ascii="Times New Roman" w:hAnsi="Times New Roman" w:cs="Times New Roman"/>
+          <w:color w:val="000000" w:themeColor="text1"/>
+        </w:rPr>
+      </w:pPr>
+      <w:r>
+        <w:rPr>
+          <w:rFonts w:ascii="Times New Roman" w:hAnsi="Times New Roman" w:cs="Times New Roman"/>
+          <w:color w:val="000000" w:themeColor="text1"/>
+        </w:rPr>
+        <w:t xml:space="preserve">Implemented </w:t>
+      </w:r>
+      <w:r>
+        <w:rPr>
+          <w:rStyle w:val="Strong"/>
+          <w:rFonts w:ascii="Times New Roman" w:hAnsi="Times New Roman" w:cs="Times New Roman"/>
+          <w:b w:val="0"/>
+          <w:bCs w:val="0"/>
+          <w:color w:val="000000" w:themeColor="text1"/>
+        </w:rPr>
+        <w:t>web scraping and database storage</w:t>
+      </w:r>
+      <w:r>
+        <w:rPr>
+          <w:rFonts w:ascii="Times New Roman" w:hAnsi="Times New Roman" w:cs="Times New Roman"/>
+          <w:color w:val="000000" w:themeColor="text1"/>
+        </w:rPr>
+        <w:t>.</w:t>
       </w:r>
     </w:p>
     <w:p>
       <w:pPr>
+        <w:numPr>
+          <w:ilvl w:val="0"/>
+          <w:numId w:val="15"/>
+        </w:numPr>
         <w:spacing w:before="100" w:beforeAutospacing="1" w:after="100" w:afterAutospacing="1" w:line="240" w:lineRule="auto"/>
         <w:rPr>
-          <w:rFonts w:ascii="Times New Roman" w:eastAsia="Times New Roman" w:hAnsi="Times New Roman" w:cs="Times New Roman"/>
-          <w:kern w:val="0"/>
-          <w14:ligatures w14:val="none"/>
-        </w:rPr>
-      </w:pPr>
-      <w:r>
-        <w:rPr>
-          <w:rFonts w:ascii="Times New Roman" w:eastAsia="Times New Roman" w:hAnsi="Times New Roman" w:cs="Times New Roman"/>
-          <w:b/>
-          <w:bCs/>
-          <w:kern w:val="0"/>
-          <w14:ligatures w14:val="none"/>
-        </w:rPr>
-        <w:t>Action Items:</w:t>
+          <w:rFonts w:ascii="Times New Roman" w:hAnsi="Times New Roman" w:cs="Times New Roman"/>
+          <w:color w:val="000000" w:themeColor="text1"/>
+        </w:rPr>
+      </w:pPr>
+      <w:r>
+        <w:rPr>
+          <w:rFonts w:ascii="Times New Roman" w:hAnsi="Times New Roman" w:cs="Times New Roman"/>
+          <w:color w:val="000000" w:themeColor="text1"/>
+        </w:rPr>
+        <w:t xml:space="preserve">Developed </w:t>
+      </w:r>
+      <w:r>
+        <w:rPr>
+          <w:rStyle w:val="Strong"/>
+          <w:rFonts w:ascii="Times New Roman" w:hAnsi="Times New Roman" w:cs="Times New Roman"/>
+          <w:b w:val="0"/>
+          <w:bCs w:val="0"/>
+          <w:color w:val="000000" w:themeColor="text1"/>
+        </w:rPr>
+        <w:t>data preprocessing</w:t>
+      </w:r>
+      <w:r>
+        <w:rPr>
+          <w:rFonts w:ascii="Times New Roman" w:hAnsi="Times New Roman" w:cs="Times New Roman"/>
+          <w:color w:val="000000" w:themeColor="text1"/>
+        </w:rPr>
+        <w:t xml:space="preserve"> pipeline (</w:t>
+      </w:r>
+      <w:proofErr w:type="spellStart"/>
+      <w:r>
+        <w:rPr>
+          <w:rFonts w:ascii="Times New Roman" w:hAnsi="Times New Roman" w:cs="Times New Roman"/>
+          <w:color w:val="000000" w:themeColor="text1"/>
+        </w:rPr>
+        <w:t>stopword</w:t>
+      </w:r>
+      <w:proofErr w:type="spellEnd"/>
+      <w:r>
+        <w:rPr>
+          <w:rFonts w:ascii="Times New Roman" w:hAnsi="Times New Roman" w:cs="Times New Roman"/>
+          <w:color w:val="000000" w:themeColor="text1"/>
+        </w:rPr>
+        <w:t xml:space="preserve"> removal, text cleaning, OCR text extraction).</w:t>
       </w:r>
     </w:p>
     <w:p>
       <w:pPr>
         <w:numPr>
           <w:ilvl w:val="0"/>
-          <w:numId w:val="3"/>
+          <w:numId w:val="15"/>
         </w:numPr>
         <w:spacing w:before="100" w:beforeAutospacing="1" w:after="100" w:afterAutospacing="1" w:line="240" w:lineRule="auto"/>
         <w:rPr>
-          <w:rFonts w:ascii="Times New Roman" w:eastAsia="Times New Roman" w:hAnsi="Times New Roman" w:cs="Times New Roman"/>
-          <w:kern w:val="0"/>
-          <w14:ligatures w14:val="none"/>
-        </w:rPr>
-      </w:pPr>
-      <w:r>
-        <w:rPr>
-          <w:rFonts w:ascii="Times New Roman" w:eastAsia="Times New Roman" w:hAnsi="Times New Roman" w:cs="Times New Roman"/>
-          <w:kern w:val="0"/>
-          <w14:ligatures w14:val="none"/>
-        </w:rPr>
-        <w:t>[Jaival] Set up PRAW and test Reddit scraping.</w:t>
+          <w:rFonts w:ascii="Times New Roman" w:hAnsi="Times New Roman" w:cs="Times New Roman"/>
+          <w:color w:val="000000" w:themeColor="text1"/>
+        </w:rPr>
+      </w:pPr>
+      <w:r>
+        <w:rPr>
+          <w:rFonts w:ascii="Times New Roman" w:hAnsi="Times New Roman" w:cs="Times New Roman"/>
+          <w:color w:val="000000" w:themeColor="text1"/>
+        </w:rPr>
+        <w:t>Ensured data is formatted correctly for clustering.</w:t>
       </w:r>
     </w:p>
     <w:p>
       <w:pPr>
         <w:numPr>
           <w:ilvl w:val="0"/>
-          <w:numId w:val="3"/>
+          <w:numId w:val="15"/>
         </w:numPr>
         <w:spacing w:before="100" w:beforeAutospacing="1" w:after="100" w:afterAutospacing="1" w:line="240" w:lineRule="auto"/>
         <w:rPr>
-          <w:rFonts w:ascii="Times New Roman" w:eastAsia="Times New Roman" w:hAnsi="Times New Roman" w:cs="Times New Roman"/>
-          <w:kern w:val="0"/>
-          <w14:ligatures w14:val="none"/>
-        </w:rPr>
-      </w:pPr>
-      <w:r>
-        <w:rPr>
-          <w:rFonts w:ascii="Times New Roman" w:eastAsia="Times New Roman" w:hAnsi="Times New Roman" w:cs="Times New Roman"/>
-          <w:kern w:val="0"/>
-          <w14:ligatures w14:val="none"/>
-        </w:rPr>
-        <w:t>[Jaival] Configure MySQL database and design schema.</w:t>
+          <w:rFonts w:ascii="Times New Roman" w:hAnsi="Times New Roman" w:cs="Times New Roman"/>
+          <w:color w:val="000000" w:themeColor="text1"/>
+        </w:rPr>
+      </w:pPr>
+      <w:r>
+        <w:rPr>
+          <w:rFonts w:ascii="Times New Roman" w:hAnsi="Times New Roman" w:cs="Times New Roman"/>
+          <w:color w:val="000000" w:themeColor="text1"/>
+        </w:rPr>
+        <w:t>Debugged initial errors in API calls and MySQL transactions.</w:t>
       </w:r>
     </w:p>
     <w:p>
       <w:pPr>
+        <w:pStyle w:val="Heading3"/>
+        <w:rPr>
+          <w:rFonts w:ascii="Times New Roman" w:hAnsi="Times New Roman" w:cs="Times New Roman"/>
+          <w:color w:val="000000" w:themeColor="text1"/>
+          <w:sz w:val="24"/>
+          <w:szCs w:val="24"/>
+        </w:rPr>
+      </w:pPr>
+      <w:r>
+        <w:rPr>
+          <w:rStyle w:val="Strong"/>
+          <w:rFonts w:ascii="Times New Roman" w:hAnsi="Times New Roman" w:cs="Times New Roman"/>
+          <w:color w:val="000000" w:themeColor="text1"/>
+          <w:sz w:val="24"/>
+          <w:szCs w:val="24"/>
+        </w:rPr>
+        <w:t>Saturday, February 15th, 2025</w:t>
+      </w:r>
+    </w:p>
+    <w:p>
+      <w:pPr>
+        <w:pStyle w:val="NormalWeb"/>
+        <w:rPr>
+          <w:color w:val="000000" w:themeColor="text1"/>
+        </w:rPr>
+      </w:pPr>
+      <w:r>
+        <w:rPr>
+          <w:rStyle w:val="Strong"/>
+          <w:rFonts w:eastAsiaTheme="majorEastAsia"/>
+          <w:b w:val="0"/>
+          <w:bCs w:val="0"/>
+          <w:color w:val="000000" w:themeColor="text1"/>
+        </w:rPr>
+        <w:t>Discussion Topic:</w:t>
+      </w:r>
+      <w:r>
+        <w:rPr>
+          <w:color w:val="000000" w:themeColor="text1"/>
+        </w:rPr>
+        <w:t xml:space="preserve"> Finalization and Report Writing</w:t>
+      </w:r>
+    </w:p>
+    <w:p>
+      <w:pPr>
         <w:numPr>
           <w:ilvl w:val="0"/>
-          <w:numId w:val="3"/>
+          <w:numId w:val="16"/>
         </w:numPr>
         <w:spacing w:before="100" w:beforeAutospacing="1" w:after="100" w:afterAutospacing="1" w:line="240" w:lineRule="auto"/>
         <w:rPr>
-          <w:rFonts w:ascii="Times New Roman" w:eastAsia="Times New Roman" w:hAnsi="Times New Roman" w:cs="Times New Roman"/>
-          <w:kern w:val="0"/>
-          <w14:ligatures w14:val="none"/>
-        </w:rPr>
-      </w:pPr>
-      <w:r>
-        <w:rPr>
-          <w:rFonts w:ascii="Times New Roman" w:eastAsia="Times New Roman" w:hAnsi="Times New Roman" w:cs="Times New Roman"/>
-          <w:kern w:val="0"/>
-          <w14:ligatures w14:val="none"/>
-        </w:rPr>
-        <w:t>[Pratham] Research OCR tools for extracting text from images.</w:t>
+          <w:rFonts w:ascii="Times New Roman" w:hAnsi="Times New Roman" w:cs="Times New Roman"/>
+          <w:color w:val="000000" w:themeColor="text1"/>
+        </w:rPr>
+      </w:pPr>
+      <w:r>
+        <w:rPr>
+          <w:rFonts w:ascii="Times New Roman" w:hAnsi="Times New Roman" w:cs="Times New Roman"/>
+          <w:color w:val="000000" w:themeColor="text1"/>
+        </w:rPr>
+        <w:t>Integrated all code components and ran tests on sample data.</w:t>
       </w:r>
     </w:p>
     <w:p>
       <w:pPr>
         <w:numPr>
           <w:ilvl w:val="0"/>
-          <w:numId w:val="3"/>
+          <w:numId w:val="16"/>
         </w:numPr>
         <w:spacing w:before="100" w:beforeAutospacing="1" w:after="100" w:afterAutospacing="1" w:line="240" w:lineRule="auto"/>
         <w:rPr>
-          <w:rFonts w:ascii="Times New Roman" w:eastAsia="Times New Roman" w:hAnsi="Times New Roman" w:cs="Times New Roman"/>
-          <w:kern w:val="0"/>
-          <w14:ligatures w14:val="none"/>
-        </w:rPr>
-      </w:pPr>
-      <w:r>
-        <w:rPr>
-          <w:rFonts w:ascii="Times New Roman" w:eastAsia="Times New Roman" w:hAnsi="Times New Roman" w:cs="Times New Roman"/>
-          <w:kern w:val="0"/>
-          <w14:ligatures w14:val="none"/>
-        </w:rPr>
-        <w:t>[Mayank] Review clustering algorithms for document grouping.</w:t>
+          <w:rFonts w:ascii="Times New Roman" w:hAnsi="Times New Roman" w:cs="Times New Roman"/>
+          <w:color w:val="000000" w:themeColor="text1"/>
+        </w:rPr>
+      </w:pPr>
+      <w:r>
+        <w:rPr>
+          <w:rFonts w:ascii="Times New Roman" w:hAnsi="Times New Roman" w:cs="Times New Roman"/>
+          <w:color w:val="000000" w:themeColor="text1"/>
+        </w:rPr>
+        <w:t>Generated clustering results and visualizations.</w:t>
       </w:r>
     </w:p>
     <w:p>
       <w:pPr>
-        <w:spacing w:after="0" w:line="240" w:lineRule="auto"/>
-        <w:rPr>
-          <w:rFonts w:ascii="Times New Roman" w:eastAsia="Times New Roman" w:hAnsi="Times New Roman" w:cs="Times New Roman"/>
-          <w:kern w:val="0"/>
-          <w14:ligatures w14:val="none"/>
-        </w:rPr>
-      </w:pPr>
-      <w:r>
-        <w:rPr>
-          <w:rFonts w:ascii="Times New Roman" w:eastAsia="Times New Roman" w:hAnsi="Times New Roman" w:cs="Times New Roman"/>
-          <w:noProof/>
-          <w:kern w:val="0"/>
-        </w:rPr>
-        <w:pict w14:anchorId="15FA7991">
-          <v:rect id="_x0000_i1027" alt="" style="width:468pt;height:.05pt;mso-width-percent:0;mso-height-percent:0;mso-width-percent:0;mso-height-percent:0" o:hralign="center" o:hrstd="t" o:hr="t" fillcolor="#a0a0a0" stroked="f"/>
-        </w:pict>
+        <w:numPr>
+          <w:ilvl w:val="0"/>
+          <w:numId w:val="16"/>
+        </w:numPr>
+        <w:spacing w:before="100" w:beforeAutospacing="1" w:after="100" w:afterAutospacing="1" w:line="240" w:lineRule="auto"/>
+        <w:rPr>
+          <w:rFonts w:ascii="Times New Roman" w:hAnsi="Times New Roman" w:cs="Times New Roman"/>
+          <w:color w:val="000000" w:themeColor="text1"/>
+        </w:rPr>
+      </w:pPr>
+      <w:r>
+        <w:rPr>
+          <w:rFonts w:ascii="Times New Roman" w:hAnsi="Times New Roman" w:cs="Times New Roman"/>
+          <w:color w:val="000000" w:themeColor="text1"/>
+        </w:rPr>
+        <w:t>Compiled findings and methodology into the final report.</w:t>
       </w:r>
     </w:p>
     <w:p>
       <w:pPr>
+        <w:numPr>
+          <w:ilvl w:val="0"/>
+          <w:numId w:val="16"/>
+        </w:numPr>
         <w:spacing w:before="100" w:beforeAutospacing="1" w:after="100" w:afterAutospacing="1" w:line="240" w:lineRule="auto"/>
-        <w:outlineLvl w:val="2"/>
-        <w:rPr>
-          <w:rFonts w:ascii="Times New Roman" w:eastAsia="Times New Roman" w:hAnsi="Times New Roman" w:cs="Times New Roman"/>
-          <w:b/>
-          <w:bCs/>
-          <w:kern w:val="0"/>
-          <w:sz w:val="27"/>
-          <w:szCs w:val="27"/>
-          <w14:ligatures w14:val="none"/>
-        </w:rPr>
-      </w:pPr>
-      <w:r>
-        <w:rPr>
-          <w:rFonts w:ascii="Times New Roman" w:eastAsia="Times New Roman" w:hAnsi="Times New Roman" w:cs="Times New Roman"/>
-          <w:b/>
-          <w:bCs/>
-          <w:kern w:val="0"/>
-          <w:sz w:val="27"/>
-          <w:szCs w:val="27"/>
-          <w14:ligatures w14:val="none"/>
-        </w:rPr>
-        <w:t>Wednesday, February 12, 2025</w:t>
+        <w:rPr>
+          <w:rFonts w:ascii="Times New Roman" w:hAnsi="Times New Roman" w:cs="Times New Roman"/>
+          <w:color w:val="000000" w:themeColor="text1"/>
+        </w:rPr>
+      </w:pPr>
+      <w:r>
+        <w:rPr>
+          <w:rFonts w:ascii="Times New Roman" w:hAnsi="Times New Roman" w:cs="Times New Roman"/>
+          <w:color w:val="000000" w:themeColor="text1"/>
+        </w:rPr>
+        <w:t>Reviewed and refined the report for submission.</w:t>
       </w:r>
     </w:p>
     <w:p>
       <w:pPr>
-        <w:spacing w:before="100" w:beforeAutospacing="1" w:after="100" w:afterAutospacing="1" w:line="240" w:lineRule="auto"/>
-        <w:rPr>
-          <w:rFonts w:ascii="Times New Roman" w:eastAsia="Times New Roman" w:hAnsi="Times New Roman" w:cs="Times New Roman"/>
-          <w:kern w:val="0"/>
-          <w14:ligatures w14:val="none"/>
-        </w:rPr>
-      </w:pPr>
-      <w:r>
-        <w:rPr>
-          <w:rFonts w:ascii="Times New Roman" w:eastAsia="Times New Roman" w:hAnsi="Times New Roman" w:cs="Times New Roman"/>
-          <w:b/>
-          <w:bCs/>
-          <w:kern w:val="0"/>
-          <w14:ligatures w14:val="none"/>
-        </w:rPr>
-        <w:t>Meeting Agenda:</w:t>
-      </w:r>
+        <w:rPr>
+          <w:rFonts w:ascii="Times New Roman" w:hAnsi="Times New Roman" w:cs="Times New Roman"/>
+          <w:color w:val="000000" w:themeColor="text1"/>
+        </w:rPr>
+      </w:pPr>
     </w:p>
-    <w:p>
-      <w:pPr>
-        <w:numPr>
-          <w:ilvl w:val="0"/>
-          <w:numId w:val="4"/>
-        </w:numPr>
-        <w:spacing w:before="100" w:beforeAutospacing="1" w:after="100" w:afterAutospacing="1" w:line="240" w:lineRule="auto"/>
-        <w:rPr>
-          <w:rFonts w:ascii="Times New Roman" w:eastAsia="Times New Roman" w:hAnsi="Times New Roman" w:cs="Times New Roman"/>
-          <w:kern w:val="0"/>
-          <w14:ligatures w14:val="none"/>
-        </w:rPr>
-      </w:pPr>
-      <w:r>
-        <w:rPr>
-          <w:rFonts w:ascii="Times New Roman" w:eastAsia="Times New Roman" w:hAnsi="Times New Roman" w:cs="Times New Roman"/>
-          <w:kern w:val="0"/>
-          <w14:ligatures w14:val="none"/>
-        </w:rPr>
-        <w:t>Review progress on web scraping and database setup.</w:t>
-      </w:r>
-    </w:p>
-    <w:p>
-      <w:pPr>
-        <w:numPr>
-          <w:ilvl w:val="0"/>
-          <w:numId w:val="4"/>
-        </w:numPr>
-        <w:spacing w:before="100" w:beforeAutospacing="1" w:after="100" w:afterAutospacing="1" w:line="240" w:lineRule="auto"/>
-        <w:rPr>
-          <w:rFonts w:ascii="Times New Roman" w:eastAsia="Times New Roman" w:hAnsi="Times New Roman" w:cs="Times New Roman"/>
-          <w:kern w:val="0"/>
-          <w14:ligatures w14:val="none"/>
-        </w:rPr>
-      </w:pPr>
-      <w:r>
-        <w:rPr>
-          <w:rFonts w:ascii="Times New Roman" w:eastAsia="Times New Roman" w:hAnsi="Times New Roman" w:cs="Times New Roman"/>
-          <w:kern w:val="0"/>
-          <w14:ligatures w14:val="none"/>
-        </w:rPr>
-        <w:t>Finalize the Reddit topic selection.</w:t>
-      </w:r>
-    </w:p>
-    <w:p>
-      <w:pPr>
-        <w:numPr>
-          <w:ilvl w:val="0"/>
-          <w:numId w:val="4"/>
-        </w:numPr>
-        <w:spacing w:before="100" w:beforeAutospacing="1" w:after="100" w:afterAutospacing="1" w:line="240" w:lineRule="auto"/>
-        <w:rPr>
-          <w:rFonts w:ascii="Times New Roman" w:eastAsia="Times New Roman" w:hAnsi="Times New Roman" w:cs="Times New Roman"/>
-          <w:kern w:val="0"/>
-          <w14:ligatures w14:val="none"/>
-        </w:rPr>
-      </w:pPr>
-      <w:r>
-        <w:rPr>
-          <w:rFonts w:ascii="Times New Roman" w:eastAsia="Times New Roman" w:hAnsi="Times New Roman" w:cs="Times New Roman"/>
-          <w:kern w:val="0"/>
-          <w14:ligatures w14:val="none"/>
-        </w:rPr>
-        <w:t>Plan data preprocessing strategies.</w:t>
-      </w:r>
-    </w:p>
-    <w:p>
-      <w:pPr>
-        <w:spacing w:before="100" w:beforeAutospacing="1" w:after="100" w:afterAutospacing="1" w:line="240" w:lineRule="auto"/>
-        <w:rPr>
-          <w:rFonts w:ascii="Times New Roman" w:eastAsia="Times New Roman" w:hAnsi="Times New Roman" w:cs="Times New Roman"/>
-          <w:kern w:val="0"/>
-          <w14:ligatures w14:val="none"/>
-        </w:rPr>
-      </w:pPr>
-      <w:r>
-        <w:rPr>
-          <w:rFonts w:ascii="Times New Roman" w:eastAsia="Times New Roman" w:hAnsi="Times New Roman" w:cs="Times New Roman"/>
-          <w:b/>
-          <w:bCs/>
-          <w:kern w:val="0"/>
-          <w14:ligatures w14:val="none"/>
-        </w:rPr>
-        <w:t>Discussion Points:</w:t>
-      </w:r>
-    </w:p>
-    <w:p>
-      <w:pPr>
-        <w:numPr>
-          <w:ilvl w:val="0"/>
-          <w:numId w:val="5"/>
-        </w:numPr>
-        <w:spacing w:before="100" w:beforeAutospacing="1" w:after="100" w:afterAutospacing="1" w:line="240" w:lineRule="auto"/>
-        <w:rPr>
-          <w:rFonts w:ascii="Times New Roman" w:eastAsia="Times New Roman" w:hAnsi="Times New Roman" w:cs="Times New Roman"/>
-          <w:kern w:val="0"/>
-          <w14:ligatures w14:val="none"/>
-        </w:rPr>
-      </w:pPr>
-      <w:r>
-        <w:rPr>
-          <w:rFonts w:ascii="Times New Roman" w:eastAsia="Times New Roman" w:hAnsi="Times New Roman" w:cs="Times New Roman"/>
-          <w:kern w:val="0"/>
-          <w14:ligatures w14:val="none"/>
-        </w:rPr>
-        <w:t>Successfully scraped initial set of posts from the selected Reddit topic.</w:t>
-      </w:r>
-    </w:p>
-    <w:p>
-      <w:pPr>
-        <w:numPr>
-          <w:ilvl w:val="0"/>
-          <w:numId w:val="5"/>
-        </w:numPr>
-        <w:spacing w:before="100" w:beforeAutospacing="1" w:after="100" w:afterAutospacing="1" w:line="240" w:lineRule="auto"/>
-        <w:rPr>
-          <w:rFonts w:ascii="Times New Roman" w:eastAsia="Times New Roman" w:hAnsi="Times New Roman" w:cs="Times New Roman"/>
-          <w:kern w:val="0"/>
-          <w14:ligatures w14:val="none"/>
-        </w:rPr>
-      </w:pPr>
-      <w:r>
-        <w:rPr>
-          <w:rFonts w:ascii="Times New Roman" w:eastAsia="Times New Roman" w:hAnsi="Times New Roman" w:cs="Times New Roman"/>
-          <w:kern w:val="0"/>
-          <w14:ligatures w14:val="none"/>
-        </w:rPr>
-        <w:t>MySQL schema designed to store messages, timestamps, and keywords.</w:t>
-      </w:r>
-    </w:p>
-    <w:p>
-      <w:pPr>
-        <w:numPr>
-          <w:ilvl w:val="0"/>
-          <w:numId w:val="5"/>
-        </w:numPr>
-        <w:spacing w:before="100" w:beforeAutospacing="1" w:after="100" w:afterAutospacing="1" w:line="240" w:lineRule="auto"/>
-        <w:rPr>
-          <w:rFonts w:ascii="Times New Roman" w:eastAsia="Times New Roman" w:hAnsi="Times New Roman" w:cs="Times New Roman"/>
-          <w:kern w:val="0"/>
-          <w14:ligatures w14:val="none"/>
-        </w:rPr>
-      </w:pPr>
-      <w:r>
-        <w:rPr>
-          <w:rFonts w:ascii="Times New Roman" w:eastAsia="Times New Roman" w:hAnsi="Times New Roman" w:cs="Times New Roman"/>
-          <w:kern w:val="0"/>
-          <w14:ligatures w14:val="none"/>
-        </w:rPr>
-        <w:t>Identified necessary preprocessing steps: removing HTML tags, special characters, and filtering irrelevant posts.</w:t>
-      </w:r>
-    </w:p>
-    <w:p>
-      <w:pPr>
-        <w:numPr>
-          <w:ilvl w:val="0"/>
-          <w:numId w:val="5"/>
-        </w:numPr>
-        <w:spacing w:before="100" w:beforeAutospacing="1" w:after="100" w:afterAutospacing="1" w:line="240" w:lineRule="auto"/>
-        <w:rPr>
-          <w:rFonts w:ascii="Times New Roman" w:eastAsia="Times New Roman" w:hAnsi="Times New Roman" w:cs="Times New Roman"/>
-          <w:kern w:val="0"/>
-          <w14:ligatures w14:val="none"/>
-        </w:rPr>
-      </w:pPr>
-      <w:r>
-        <w:rPr>
-          <w:rFonts w:ascii="Times New Roman" w:eastAsia="Times New Roman" w:hAnsi="Times New Roman" w:cs="Times New Roman"/>
-          <w:kern w:val="0"/>
-          <w14:ligatures w14:val="none"/>
-        </w:rPr>
-        <w:t xml:space="preserve">Explored </w:t>
-      </w:r>
-      <w:proofErr w:type="spellStart"/>
-      <w:r>
-        <w:rPr>
-          <w:rFonts w:ascii="Times New Roman" w:eastAsia="Times New Roman" w:hAnsi="Times New Roman" w:cs="Times New Roman"/>
-          <w:b/>
-          <w:bCs/>
-          <w:kern w:val="0"/>
-          <w14:ligatures w14:val="none"/>
-        </w:rPr>
-        <w:t>Pytesseract</w:t>
-      </w:r>
-      <w:proofErr w:type="spellEnd"/>
-      <w:r>
-        <w:rPr>
-          <w:rFonts w:ascii="Times New Roman" w:eastAsia="Times New Roman" w:hAnsi="Times New Roman" w:cs="Times New Roman"/>
-          <w:kern w:val="0"/>
-          <w14:ligatures w14:val="none"/>
-        </w:rPr>
-        <w:t xml:space="preserve"> for OCR and text extraction from embedded images.</w:t>
-      </w:r>
-    </w:p>
-    <w:p>
-      <w:pPr>
-        <w:numPr>
-          <w:ilvl w:val="0"/>
-          <w:numId w:val="5"/>
-        </w:numPr>
-        <w:spacing w:before="100" w:beforeAutospacing="1" w:after="100" w:afterAutospacing="1" w:line="240" w:lineRule="auto"/>
-        <w:rPr>
-          <w:rFonts w:ascii="Times New Roman" w:eastAsia="Times New Roman" w:hAnsi="Times New Roman" w:cs="Times New Roman"/>
-          <w:kern w:val="0"/>
-          <w14:ligatures w14:val="none"/>
-        </w:rPr>
-      </w:pPr>
-      <w:r>
-        <w:rPr>
-          <w:rFonts w:ascii="Times New Roman" w:eastAsia="Times New Roman" w:hAnsi="Times New Roman" w:cs="Times New Roman"/>
-          <w:kern w:val="0"/>
-          <w14:ligatures w14:val="none"/>
-        </w:rPr>
-        <w:t xml:space="preserve">Decided to use </w:t>
-      </w:r>
-      <w:r>
-        <w:rPr>
-          <w:rFonts w:ascii="Times New Roman" w:eastAsia="Times New Roman" w:hAnsi="Times New Roman" w:cs="Times New Roman"/>
-          <w:b/>
-          <w:bCs/>
-          <w:kern w:val="0"/>
-          <w14:ligatures w14:val="none"/>
-        </w:rPr>
-        <w:t>doc2vec</w:t>
-      </w:r>
-      <w:r>
-        <w:rPr>
-          <w:rFonts w:ascii="Times New Roman" w:eastAsia="Times New Roman" w:hAnsi="Times New Roman" w:cs="Times New Roman"/>
-          <w:kern w:val="0"/>
-          <w14:ligatures w14:val="none"/>
-        </w:rPr>
-        <w:t xml:space="preserve"> for text vectorization before clustering.</w:t>
-      </w:r>
-    </w:p>
-    <w:p>
-      <w:pPr>
-        <w:spacing w:before="100" w:beforeAutospacing="1" w:after="100" w:afterAutospacing="1" w:line="240" w:lineRule="auto"/>
-        <w:rPr>
-          <w:rFonts w:ascii="Times New Roman" w:eastAsia="Times New Roman" w:hAnsi="Times New Roman" w:cs="Times New Roman"/>
-          <w:kern w:val="0"/>
-          <w14:ligatures w14:val="none"/>
-        </w:rPr>
-      </w:pPr>
-      <w:r>
-        <w:rPr>
-          <w:rFonts w:ascii="Times New Roman" w:eastAsia="Times New Roman" w:hAnsi="Times New Roman" w:cs="Times New Roman"/>
-          <w:b/>
-          <w:bCs/>
-          <w:kern w:val="0"/>
-          <w14:ligatures w14:val="none"/>
-        </w:rPr>
-        <w:t>Action Items:</w:t>
-      </w:r>
-    </w:p>
-    <w:p>
-      <w:pPr>
-        <w:numPr>
-          <w:ilvl w:val="0"/>
-          <w:numId w:val="6"/>
-        </w:numPr>
-        <w:spacing w:before="100" w:beforeAutospacing="1" w:after="100" w:afterAutospacing="1" w:line="240" w:lineRule="auto"/>
-        <w:rPr>
-          <w:rFonts w:ascii="Times New Roman" w:eastAsia="Times New Roman" w:hAnsi="Times New Roman" w:cs="Times New Roman"/>
-          <w:kern w:val="0"/>
-          <w14:ligatures w14:val="none"/>
-        </w:rPr>
-      </w:pPr>
-      <w:r>
-        <w:rPr>
-          <w:rFonts w:ascii="Times New Roman" w:eastAsia="Times New Roman" w:hAnsi="Times New Roman" w:cs="Times New Roman"/>
-          <w:kern w:val="0"/>
-          <w14:ligatures w14:val="none"/>
-        </w:rPr>
-        <w:t>[Jaival] Implement script for continuous Reddit scraping with API request handling.</w:t>
-      </w:r>
-    </w:p>
-    <w:p>
-      <w:pPr>
-        <w:numPr>
-          <w:ilvl w:val="0"/>
-          <w:numId w:val="6"/>
-        </w:numPr>
-        <w:spacing w:before="100" w:beforeAutospacing="1" w:after="100" w:afterAutospacing="1" w:line="240" w:lineRule="auto"/>
-        <w:rPr>
-          <w:rFonts w:ascii="Times New Roman" w:eastAsia="Times New Roman" w:hAnsi="Times New Roman" w:cs="Times New Roman"/>
-          <w:kern w:val="0"/>
-          <w14:ligatures w14:val="none"/>
-        </w:rPr>
-      </w:pPr>
-      <w:r>
-        <w:rPr>
-          <w:rFonts w:ascii="Times New Roman" w:eastAsia="Times New Roman" w:hAnsi="Times New Roman" w:cs="Times New Roman"/>
-          <w:kern w:val="0"/>
-          <w14:ligatures w14:val="none"/>
-        </w:rPr>
-        <w:t>[Jaival] Finalize and test data insertion into MySQL.</w:t>
-      </w:r>
-    </w:p>
-    <w:p>
-      <w:pPr>
-        <w:numPr>
-          <w:ilvl w:val="0"/>
-          <w:numId w:val="6"/>
-        </w:numPr>
-        <w:spacing w:before="100" w:beforeAutospacing="1" w:after="100" w:afterAutospacing="1" w:line="240" w:lineRule="auto"/>
-        <w:rPr>
-          <w:rFonts w:ascii="Times New Roman" w:eastAsia="Times New Roman" w:hAnsi="Times New Roman" w:cs="Times New Roman"/>
-          <w:kern w:val="0"/>
-          <w14:ligatures w14:val="none"/>
-        </w:rPr>
-      </w:pPr>
-      <w:r>
-        <w:rPr>
-          <w:rFonts w:ascii="Times New Roman" w:eastAsia="Times New Roman" w:hAnsi="Times New Roman" w:cs="Times New Roman"/>
-          <w:kern w:val="0"/>
-          <w14:ligatures w14:val="none"/>
-        </w:rPr>
-        <w:lastRenderedPageBreak/>
-        <w:t>[Pratham] Develop initial preprocessing functions.</w:t>
-      </w:r>
-    </w:p>
-    <w:p>
-      <w:pPr>
-        <w:numPr>
-          <w:ilvl w:val="0"/>
-          <w:numId w:val="6"/>
-        </w:numPr>
-        <w:spacing w:before="100" w:beforeAutospacing="1" w:after="100" w:afterAutospacing="1" w:line="240" w:lineRule="auto"/>
-        <w:rPr>
-          <w:rFonts w:ascii="Times New Roman" w:eastAsia="Times New Roman" w:hAnsi="Times New Roman" w:cs="Times New Roman"/>
-          <w:kern w:val="0"/>
-          <w14:ligatures w14:val="none"/>
-        </w:rPr>
-      </w:pPr>
-      <w:r>
-        <w:rPr>
-          <w:rFonts w:ascii="Times New Roman" w:eastAsia="Times New Roman" w:hAnsi="Times New Roman" w:cs="Times New Roman"/>
-          <w:kern w:val="0"/>
-          <w14:ligatures w14:val="none"/>
-        </w:rPr>
-        <w:t>[Pratham] Experiment with doc2vec for text embeddings.</w:t>
-      </w:r>
-    </w:p>
-    <w:p>
-      <w:pPr>
-        <w:spacing w:after="0" w:line="240" w:lineRule="auto"/>
-        <w:rPr>
-          <w:rFonts w:ascii="Times New Roman" w:eastAsia="Times New Roman" w:hAnsi="Times New Roman" w:cs="Times New Roman"/>
-          <w:kern w:val="0"/>
-          <w14:ligatures w14:val="none"/>
-        </w:rPr>
-      </w:pPr>
-      <w:r>
-        <w:rPr>
-          <w:rFonts w:ascii="Times New Roman" w:eastAsia="Times New Roman" w:hAnsi="Times New Roman" w:cs="Times New Roman"/>
-          <w:noProof/>
-          <w:kern w:val="0"/>
-        </w:rPr>
-        <w:pict w14:anchorId="451661BB">
-          <v:rect id="_x0000_i1026" alt="" style="width:468pt;height:.05pt;mso-width-percent:0;mso-height-percent:0;mso-width-percent:0;mso-height-percent:0" o:hralign="center" o:hrstd="t" o:hr="t" fillcolor="#a0a0a0" stroked="f"/>
-        </w:pict>
-      </w:r>
-    </w:p>
-    <w:p>
-      <w:pPr>
-        <w:spacing w:before="100" w:beforeAutospacing="1" w:after="100" w:afterAutospacing="1" w:line="240" w:lineRule="auto"/>
-        <w:outlineLvl w:val="2"/>
-        <w:rPr>
-          <w:rFonts w:ascii="Times New Roman" w:eastAsia="Times New Roman" w:hAnsi="Times New Roman" w:cs="Times New Roman"/>
-          <w:b/>
-          <w:bCs/>
-          <w:kern w:val="0"/>
-          <w:sz w:val="27"/>
-          <w:szCs w:val="27"/>
-          <w14:ligatures w14:val="none"/>
-        </w:rPr>
-      </w:pPr>
-      <w:r>
-        <w:rPr>
-          <w:rFonts w:ascii="Times New Roman" w:eastAsia="Times New Roman" w:hAnsi="Times New Roman" w:cs="Times New Roman"/>
-          <w:b/>
-          <w:bCs/>
-          <w:kern w:val="0"/>
-          <w:sz w:val="27"/>
-          <w:szCs w:val="27"/>
-          <w14:ligatures w14:val="none"/>
-        </w:rPr>
-        <w:t>Thursday, February 13, 2025</w:t>
-      </w:r>
-    </w:p>
-    <w:p>
-      <w:pPr>
-        <w:spacing w:before="100" w:beforeAutospacing="1" w:after="100" w:afterAutospacing="1" w:line="240" w:lineRule="auto"/>
-        <w:rPr>
-          <w:rFonts w:ascii="Times New Roman" w:eastAsia="Times New Roman" w:hAnsi="Times New Roman" w:cs="Times New Roman"/>
-          <w:kern w:val="0"/>
-          <w14:ligatures w14:val="none"/>
-        </w:rPr>
-      </w:pPr>
-      <w:r>
-        <w:rPr>
-          <w:rFonts w:ascii="Times New Roman" w:eastAsia="Times New Roman" w:hAnsi="Times New Roman" w:cs="Times New Roman"/>
-          <w:b/>
-          <w:bCs/>
-          <w:kern w:val="0"/>
-          <w14:ligatures w14:val="none"/>
-        </w:rPr>
-        <w:t>Meeting Agenda:</w:t>
-      </w:r>
-    </w:p>
-    <w:p>
-      <w:pPr>
-        <w:numPr>
-          <w:ilvl w:val="0"/>
-          <w:numId w:val="7"/>
-        </w:numPr>
-        <w:spacing w:before="100" w:beforeAutospacing="1" w:after="100" w:afterAutospacing="1" w:line="240" w:lineRule="auto"/>
-        <w:rPr>
-          <w:rFonts w:ascii="Times New Roman" w:eastAsia="Times New Roman" w:hAnsi="Times New Roman" w:cs="Times New Roman"/>
-          <w:kern w:val="0"/>
-          <w14:ligatures w14:val="none"/>
-        </w:rPr>
-      </w:pPr>
-      <w:r>
-        <w:rPr>
-          <w:rFonts w:ascii="Times New Roman" w:eastAsia="Times New Roman" w:hAnsi="Times New Roman" w:cs="Times New Roman"/>
-          <w:kern w:val="0"/>
-          <w14:ligatures w14:val="none"/>
-        </w:rPr>
-        <w:t>Integrating preprocessing and database storage.</w:t>
-      </w:r>
-    </w:p>
-    <w:p>
-      <w:pPr>
-        <w:numPr>
-          <w:ilvl w:val="0"/>
-          <w:numId w:val="7"/>
-        </w:numPr>
-        <w:spacing w:before="100" w:beforeAutospacing="1" w:after="100" w:afterAutospacing="1" w:line="240" w:lineRule="auto"/>
-        <w:rPr>
-          <w:rFonts w:ascii="Times New Roman" w:eastAsia="Times New Roman" w:hAnsi="Times New Roman" w:cs="Times New Roman"/>
-          <w:kern w:val="0"/>
-          <w14:ligatures w14:val="none"/>
-        </w:rPr>
-      </w:pPr>
-      <w:r>
-        <w:rPr>
-          <w:rFonts w:ascii="Times New Roman" w:eastAsia="Times New Roman" w:hAnsi="Times New Roman" w:cs="Times New Roman"/>
-          <w:kern w:val="0"/>
-          <w14:ligatures w14:val="none"/>
-        </w:rPr>
-        <w:t>Implementing initial clustering algorithm.</w:t>
-      </w:r>
-    </w:p>
-    <w:p>
-      <w:pPr>
-        <w:numPr>
-          <w:ilvl w:val="0"/>
-          <w:numId w:val="7"/>
-        </w:numPr>
-        <w:spacing w:before="100" w:beforeAutospacing="1" w:after="100" w:afterAutospacing="1" w:line="240" w:lineRule="auto"/>
-        <w:rPr>
-          <w:rFonts w:ascii="Times New Roman" w:eastAsia="Times New Roman" w:hAnsi="Times New Roman" w:cs="Times New Roman"/>
-          <w:kern w:val="0"/>
-          <w14:ligatures w14:val="none"/>
-        </w:rPr>
-      </w:pPr>
-      <w:r>
-        <w:rPr>
-          <w:rFonts w:ascii="Times New Roman" w:eastAsia="Times New Roman" w:hAnsi="Times New Roman" w:cs="Times New Roman"/>
-          <w:kern w:val="0"/>
-          <w14:ligatures w14:val="none"/>
-        </w:rPr>
-        <w:t>Testing real-time data updates.</w:t>
-      </w:r>
-    </w:p>
-    <w:p>
-      <w:pPr>
-        <w:spacing w:before="100" w:beforeAutospacing="1" w:after="100" w:afterAutospacing="1" w:line="240" w:lineRule="auto"/>
-        <w:rPr>
-          <w:rFonts w:ascii="Times New Roman" w:eastAsia="Times New Roman" w:hAnsi="Times New Roman" w:cs="Times New Roman"/>
-          <w:kern w:val="0"/>
-          <w14:ligatures w14:val="none"/>
-        </w:rPr>
-      </w:pPr>
-      <w:r>
-        <w:rPr>
-          <w:rFonts w:ascii="Times New Roman" w:eastAsia="Times New Roman" w:hAnsi="Times New Roman" w:cs="Times New Roman"/>
-          <w:b/>
-          <w:bCs/>
-          <w:kern w:val="0"/>
-          <w14:ligatures w14:val="none"/>
-        </w:rPr>
-        <w:t>Discussion Points:</w:t>
-      </w:r>
-    </w:p>
-    <w:p>
-      <w:pPr>
-        <w:numPr>
-          <w:ilvl w:val="0"/>
-          <w:numId w:val="8"/>
-        </w:numPr>
-        <w:spacing w:before="100" w:beforeAutospacing="1" w:after="100" w:afterAutospacing="1" w:line="240" w:lineRule="auto"/>
-        <w:rPr>
-          <w:rFonts w:ascii="Times New Roman" w:eastAsia="Times New Roman" w:hAnsi="Times New Roman" w:cs="Times New Roman"/>
-          <w:kern w:val="0"/>
-          <w14:ligatures w14:val="none"/>
-        </w:rPr>
-      </w:pPr>
-      <w:r>
-        <w:rPr>
-          <w:rFonts w:ascii="Times New Roman" w:eastAsia="Times New Roman" w:hAnsi="Times New Roman" w:cs="Times New Roman"/>
-          <w:kern w:val="0"/>
-          <w14:ligatures w14:val="none"/>
-        </w:rPr>
-        <w:t>Web scraping script successfully fetching posts at intervals.</w:t>
-      </w:r>
-    </w:p>
-    <w:p>
-      <w:pPr>
-        <w:numPr>
-          <w:ilvl w:val="0"/>
-          <w:numId w:val="8"/>
-        </w:numPr>
-        <w:spacing w:before="100" w:beforeAutospacing="1" w:after="100" w:afterAutospacing="1" w:line="240" w:lineRule="auto"/>
-        <w:rPr>
-          <w:rFonts w:ascii="Times New Roman" w:eastAsia="Times New Roman" w:hAnsi="Times New Roman" w:cs="Times New Roman"/>
-          <w:kern w:val="0"/>
-          <w14:ligatures w14:val="none"/>
-        </w:rPr>
-      </w:pPr>
-      <w:r>
-        <w:rPr>
-          <w:rFonts w:ascii="Times New Roman" w:eastAsia="Times New Roman" w:hAnsi="Times New Roman" w:cs="Times New Roman"/>
-          <w:kern w:val="0"/>
-          <w14:ligatures w14:val="none"/>
-        </w:rPr>
-        <w:t>Preprocessing pipeline now includes text cleaning, timestamp conversion, and username masking.</w:t>
-      </w:r>
-    </w:p>
-    <w:p>
-      <w:pPr>
-        <w:numPr>
-          <w:ilvl w:val="0"/>
-          <w:numId w:val="8"/>
-        </w:numPr>
-        <w:spacing w:before="100" w:beforeAutospacing="1" w:after="100" w:afterAutospacing="1" w:line="240" w:lineRule="auto"/>
-        <w:rPr>
-          <w:rFonts w:ascii="Times New Roman" w:eastAsia="Times New Roman" w:hAnsi="Times New Roman" w:cs="Times New Roman"/>
-          <w:kern w:val="0"/>
-          <w14:ligatures w14:val="none"/>
-        </w:rPr>
-      </w:pPr>
-      <w:r>
-        <w:rPr>
-          <w:rFonts w:ascii="Times New Roman" w:eastAsia="Times New Roman" w:hAnsi="Times New Roman" w:cs="Times New Roman"/>
-          <w:b/>
-          <w:bCs/>
-          <w:kern w:val="0"/>
-          <w14:ligatures w14:val="none"/>
-        </w:rPr>
-        <w:t>K-means clustering</w:t>
-      </w:r>
-      <w:r>
-        <w:rPr>
-          <w:rFonts w:ascii="Times New Roman" w:eastAsia="Times New Roman" w:hAnsi="Times New Roman" w:cs="Times New Roman"/>
-          <w:kern w:val="0"/>
-          <w14:ligatures w14:val="none"/>
-        </w:rPr>
-        <w:t xml:space="preserve"> selected for initial implementation.</w:t>
-      </w:r>
-    </w:p>
-    <w:p>
-      <w:pPr>
-        <w:numPr>
-          <w:ilvl w:val="0"/>
-          <w:numId w:val="8"/>
-        </w:numPr>
-        <w:spacing w:before="100" w:beforeAutospacing="1" w:after="100" w:afterAutospacing="1" w:line="240" w:lineRule="auto"/>
-        <w:rPr>
-          <w:rFonts w:ascii="Times New Roman" w:eastAsia="Times New Roman" w:hAnsi="Times New Roman" w:cs="Times New Roman"/>
-          <w:kern w:val="0"/>
-          <w14:ligatures w14:val="none"/>
-        </w:rPr>
-      </w:pPr>
-      <w:r>
-        <w:rPr>
-          <w:rFonts w:ascii="Times New Roman" w:eastAsia="Times New Roman" w:hAnsi="Times New Roman" w:cs="Times New Roman"/>
-          <w:kern w:val="0"/>
-          <w14:ligatures w14:val="none"/>
-        </w:rPr>
-        <w:t>Implemented keyword extraction for cluster labeling.</w:t>
-      </w:r>
-    </w:p>
-    <w:p>
-      <w:pPr>
-        <w:numPr>
-          <w:ilvl w:val="0"/>
-          <w:numId w:val="8"/>
-        </w:numPr>
-        <w:spacing w:before="100" w:beforeAutospacing="1" w:after="100" w:afterAutospacing="1" w:line="240" w:lineRule="auto"/>
-        <w:rPr>
-          <w:rFonts w:ascii="Times New Roman" w:eastAsia="Times New Roman" w:hAnsi="Times New Roman" w:cs="Times New Roman"/>
-          <w:kern w:val="0"/>
-          <w14:ligatures w14:val="none"/>
-        </w:rPr>
-      </w:pPr>
-      <w:r>
-        <w:rPr>
-          <w:rFonts w:ascii="Times New Roman" w:eastAsia="Times New Roman" w:hAnsi="Times New Roman" w:cs="Times New Roman"/>
-          <w:kern w:val="0"/>
-          <w14:ligatures w14:val="none"/>
-        </w:rPr>
-        <w:t>Discussed visualization options for displaying clustering results.</w:t>
-      </w:r>
-    </w:p>
-    <w:p>
-      <w:pPr>
-        <w:spacing w:before="100" w:beforeAutospacing="1" w:after="100" w:afterAutospacing="1" w:line="240" w:lineRule="auto"/>
-        <w:rPr>
-          <w:rFonts w:ascii="Times New Roman" w:eastAsia="Times New Roman" w:hAnsi="Times New Roman" w:cs="Times New Roman"/>
-          <w:kern w:val="0"/>
-          <w14:ligatures w14:val="none"/>
-        </w:rPr>
-      </w:pPr>
-      <w:r>
-        <w:rPr>
-          <w:rFonts w:ascii="Times New Roman" w:eastAsia="Times New Roman" w:hAnsi="Times New Roman" w:cs="Times New Roman"/>
-          <w:b/>
-          <w:bCs/>
-          <w:kern w:val="0"/>
-          <w14:ligatures w14:val="none"/>
-        </w:rPr>
-        <w:t>Action Items:</w:t>
-      </w:r>
-    </w:p>
-    <w:p>
-      <w:pPr>
-        <w:numPr>
-          <w:ilvl w:val="0"/>
-          <w:numId w:val="9"/>
-        </w:numPr>
-        <w:spacing w:before="100" w:beforeAutospacing="1" w:after="100" w:afterAutospacing="1" w:line="240" w:lineRule="auto"/>
-        <w:rPr>
-          <w:rFonts w:ascii="Times New Roman" w:eastAsia="Times New Roman" w:hAnsi="Times New Roman" w:cs="Times New Roman"/>
-          <w:kern w:val="0"/>
-          <w14:ligatures w14:val="none"/>
-        </w:rPr>
-      </w:pPr>
-      <w:r>
-        <w:rPr>
-          <w:rFonts w:ascii="Times New Roman" w:eastAsia="Times New Roman" w:hAnsi="Times New Roman" w:cs="Times New Roman"/>
-          <w:kern w:val="0"/>
-          <w14:ligatures w14:val="none"/>
-        </w:rPr>
-        <w:t>[Jaival] Optimize API requests to handle large datasets.</w:t>
-      </w:r>
-    </w:p>
-    <w:p>
-      <w:pPr>
-        <w:numPr>
-          <w:ilvl w:val="0"/>
-          <w:numId w:val="9"/>
-        </w:numPr>
-        <w:spacing w:before="100" w:beforeAutospacing="1" w:after="100" w:afterAutospacing="1" w:line="240" w:lineRule="auto"/>
-        <w:rPr>
-          <w:rFonts w:ascii="Times New Roman" w:eastAsia="Times New Roman" w:hAnsi="Times New Roman" w:cs="Times New Roman"/>
-          <w:kern w:val="0"/>
-          <w14:ligatures w14:val="none"/>
-        </w:rPr>
-      </w:pPr>
-      <w:r>
-        <w:rPr>
-          <w:rFonts w:ascii="Times New Roman" w:eastAsia="Times New Roman" w:hAnsi="Times New Roman" w:cs="Times New Roman"/>
-          <w:kern w:val="0"/>
-          <w14:ligatures w14:val="none"/>
-        </w:rPr>
-        <w:t>[Jaival] Test and refine preprocessing script.</w:t>
-      </w:r>
-    </w:p>
-    <w:p>
-      <w:pPr>
-        <w:numPr>
-          <w:ilvl w:val="0"/>
-          <w:numId w:val="9"/>
-        </w:numPr>
-        <w:spacing w:before="100" w:beforeAutospacing="1" w:after="100" w:afterAutospacing="1" w:line="240" w:lineRule="auto"/>
-        <w:rPr>
-          <w:rFonts w:ascii="Times New Roman" w:eastAsia="Times New Roman" w:hAnsi="Times New Roman" w:cs="Times New Roman"/>
-          <w:kern w:val="0"/>
-          <w14:ligatures w14:val="none"/>
-        </w:rPr>
-      </w:pPr>
-      <w:r>
-        <w:rPr>
-          <w:rFonts w:ascii="Times New Roman" w:eastAsia="Times New Roman" w:hAnsi="Times New Roman" w:cs="Times New Roman"/>
-          <w:kern w:val="0"/>
-          <w14:ligatures w14:val="none"/>
-        </w:rPr>
-        <w:t>[Pratham] Integrate clustering with database.</w:t>
-      </w:r>
-    </w:p>
-    <w:p>
-      <w:pPr>
-        <w:numPr>
-          <w:ilvl w:val="0"/>
-          <w:numId w:val="9"/>
-        </w:numPr>
-        <w:spacing w:before="100" w:beforeAutospacing="1" w:after="100" w:afterAutospacing="1" w:line="240" w:lineRule="auto"/>
-        <w:rPr>
-          <w:rFonts w:ascii="Times New Roman" w:eastAsia="Times New Roman" w:hAnsi="Times New Roman" w:cs="Times New Roman"/>
-          <w:kern w:val="0"/>
-          <w14:ligatures w14:val="none"/>
-        </w:rPr>
-      </w:pPr>
-      <w:r>
-        <w:rPr>
-          <w:rFonts w:ascii="Times New Roman" w:eastAsia="Times New Roman" w:hAnsi="Times New Roman" w:cs="Times New Roman"/>
-          <w:kern w:val="0"/>
-          <w14:ligatures w14:val="none"/>
-        </w:rPr>
-        <w:t>[Mayank] Work on visualization tools for displaying clusters.</w:t>
-      </w:r>
-    </w:p>
-    <w:p>
-      <w:pPr>
-        <w:spacing w:after="0" w:line="240" w:lineRule="auto"/>
-        <w:rPr>
-          <w:rFonts w:ascii="Times New Roman" w:eastAsia="Times New Roman" w:hAnsi="Times New Roman" w:cs="Times New Roman"/>
-          <w:kern w:val="0"/>
-          <w14:ligatures w14:val="none"/>
-        </w:rPr>
-      </w:pPr>
-      <w:r>
-        <w:rPr>
-          <w:rFonts w:ascii="Times New Roman" w:eastAsia="Times New Roman" w:hAnsi="Times New Roman" w:cs="Times New Roman"/>
-          <w:noProof/>
-          <w:kern w:val="0"/>
-        </w:rPr>
-        <w:pict w14:anchorId="06B00ECD">
-          <v:rect id="_x0000_i1025" alt="" style="width:468pt;height:.05pt;mso-width-percent:0;mso-height-percent:0;mso-width-percent:0;mso-height-percent:0" o:hralign="center" o:hrstd="t" o:hr="t" fillcolor="#a0a0a0" stroked="f"/>
-        </w:pict>
-      </w:r>
-    </w:p>
-    <w:p>
-      <w:pPr>
-        <w:spacing w:before="100" w:beforeAutospacing="1" w:after="100" w:afterAutospacing="1" w:line="240" w:lineRule="auto"/>
-        <w:outlineLvl w:val="2"/>
-        <w:rPr>
-          <w:rFonts w:ascii="Times New Roman" w:eastAsia="Times New Roman" w:hAnsi="Times New Roman" w:cs="Times New Roman"/>
-          <w:b/>
-          <w:bCs/>
-          <w:kern w:val="0"/>
-          <w:sz w:val="27"/>
-          <w:szCs w:val="27"/>
-          <w14:ligatures w14:val="none"/>
-        </w:rPr>
-      </w:pPr>
-      <w:r>
-        <w:rPr>
-          <w:rFonts w:ascii="Times New Roman" w:eastAsia="Times New Roman" w:hAnsi="Times New Roman" w:cs="Times New Roman"/>
-          <w:b/>
-          <w:bCs/>
-          <w:kern w:val="0"/>
-          <w:sz w:val="27"/>
-          <w:szCs w:val="27"/>
-          <w14:ligatures w14:val="none"/>
-        </w:rPr>
-        <w:t>Friday, February 14, 2025</w:t>
-      </w:r>
-    </w:p>
-    <w:p>
-      <w:pPr>
-        <w:spacing w:before="100" w:beforeAutospacing="1" w:after="100" w:afterAutospacing="1" w:line="240" w:lineRule="auto"/>
-        <w:rPr>
-          <w:rFonts w:ascii="Times New Roman" w:eastAsia="Times New Roman" w:hAnsi="Times New Roman" w:cs="Times New Roman"/>
-          <w:kern w:val="0"/>
-          <w14:ligatures w14:val="none"/>
-        </w:rPr>
-      </w:pPr>
-      <w:r>
-        <w:rPr>
-          <w:rFonts w:ascii="Times New Roman" w:eastAsia="Times New Roman" w:hAnsi="Times New Roman" w:cs="Times New Roman"/>
-          <w:b/>
-          <w:bCs/>
-          <w:kern w:val="0"/>
-          <w14:ligatures w14:val="none"/>
-        </w:rPr>
-        <w:t>Meeting Agenda:</w:t>
-      </w:r>
-    </w:p>
-    <w:p>
-      <w:pPr>
-        <w:numPr>
-          <w:ilvl w:val="0"/>
-          <w:numId w:val="10"/>
-        </w:numPr>
-        <w:spacing w:before="100" w:beforeAutospacing="1" w:after="100" w:afterAutospacing="1" w:line="240" w:lineRule="auto"/>
-        <w:rPr>
-          <w:rFonts w:ascii="Times New Roman" w:eastAsia="Times New Roman" w:hAnsi="Times New Roman" w:cs="Times New Roman"/>
-          <w:kern w:val="0"/>
-          <w14:ligatures w14:val="none"/>
-        </w:rPr>
-      </w:pPr>
-      <w:r>
-        <w:rPr>
-          <w:rFonts w:ascii="Times New Roman" w:eastAsia="Times New Roman" w:hAnsi="Times New Roman" w:cs="Times New Roman"/>
-          <w:kern w:val="0"/>
-          <w14:ligatures w14:val="none"/>
-        </w:rPr>
-        <w:t>Review overall progress.</w:t>
-      </w:r>
-    </w:p>
-    <w:p>
-      <w:pPr>
-        <w:numPr>
-          <w:ilvl w:val="0"/>
-          <w:numId w:val="10"/>
-        </w:numPr>
-        <w:spacing w:before="100" w:beforeAutospacing="1" w:after="100" w:afterAutospacing="1" w:line="240" w:lineRule="auto"/>
-        <w:rPr>
-          <w:rFonts w:ascii="Times New Roman" w:eastAsia="Times New Roman" w:hAnsi="Times New Roman" w:cs="Times New Roman"/>
-          <w:kern w:val="0"/>
-          <w14:ligatures w14:val="none"/>
-        </w:rPr>
-      </w:pPr>
-      <w:r>
-        <w:rPr>
-          <w:rFonts w:ascii="Times New Roman" w:eastAsia="Times New Roman" w:hAnsi="Times New Roman" w:cs="Times New Roman"/>
-          <w:kern w:val="0"/>
-          <w14:ligatures w14:val="none"/>
-        </w:rPr>
-        <w:t>Finalize automation script.</w:t>
-      </w:r>
-    </w:p>
-    <w:p>
-      <w:pPr>
-        <w:numPr>
-          <w:ilvl w:val="0"/>
-          <w:numId w:val="10"/>
-        </w:numPr>
-        <w:spacing w:before="100" w:beforeAutospacing="1" w:after="100" w:afterAutospacing="1" w:line="240" w:lineRule="auto"/>
-        <w:rPr>
-          <w:rFonts w:ascii="Times New Roman" w:eastAsia="Times New Roman" w:hAnsi="Times New Roman" w:cs="Times New Roman"/>
-          <w:kern w:val="0"/>
-          <w14:ligatures w14:val="none"/>
-        </w:rPr>
-      </w:pPr>
-      <w:r>
-        <w:rPr>
-          <w:rFonts w:ascii="Times New Roman" w:eastAsia="Times New Roman" w:hAnsi="Times New Roman" w:cs="Times New Roman"/>
-          <w:kern w:val="0"/>
-          <w14:ligatures w14:val="none"/>
-        </w:rPr>
-        <w:t>Debugging and testing end-to-end flow.</w:t>
-      </w:r>
-    </w:p>
-    <w:p>
-      <w:pPr>
-        <w:spacing w:before="100" w:beforeAutospacing="1" w:after="100" w:afterAutospacing="1" w:line="240" w:lineRule="auto"/>
-        <w:rPr>
-          <w:rFonts w:ascii="Times New Roman" w:eastAsia="Times New Roman" w:hAnsi="Times New Roman" w:cs="Times New Roman"/>
-          <w:kern w:val="0"/>
-          <w14:ligatures w14:val="none"/>
-        </w:rPr>
-      </w:pPr>
-      <w:r>
-        <w:rPr>
-          <w:rFonts w:ascii="Times New Roman" w:eastAsia="Times New Roman" w:hAnsi="Times New Roman" w:cs="Times New Roman"/>
-          <w:b/>
-          <w:bCs/>
-          <w:kern w:val="0"/>
-          <w14:ligatures w14:val="none"/>
-        </w:rPr>
-        <w:t>Discussion Points:</w:t>
-      </w:r>
-    </w:p>
-    <w:p>
-      <w:pPr>
-        <w:numPr>
-          <w:ilvl w:val="0"/>
-          <w:numId w:val="11"/>
-        </w:numPr>
-        <w:spacing w:before="100" w:beforeAutospacing="1" w:after="100" w:afterAutospacing="1" w:line="240" w:lineRule="auto"/>
-        <w:rPr>
-          <w:rFonts w:ascii="Times New Roman" w:eastAsia="Times New Roman" w:hAnsi="Times New Roman" w:cs="Times New Roman"/>
-          <w:kern w:val="0"/>
-          <w14:ligatures w14:val="none"/>
-        </w:rPr>
-      </w:pPr>
-      <w:r>
-        <w:rPr>
-          <w:rFonts w:ascii="Times New Roman" w:eastAsia="Times New Roman" w:hAnsi="Times New Roman" w:cs="Times New Roman"/>
-          <w:kern w:val="0"/>
-          <w14:ligatures w14:val="none"/>
-        </w:rPr>
-        <w:t xml:space="preserve">Full pipeline successfully </w:t>
-      </w:r>
-      <w:proofErr w:type="gramStart"/>
-      <w:r>
-        <w:rPr>
-          <w:rFonts w:ascii="Times New Roman" w:eastAsia="Times New Roman" w:hAnsi="Times New Roman" w:cs="Times New Roman"/>
-          <w:kern w:val="0"/>
-          <w14:ligatures w14:val="none"/>
-        </w:rPr>
-        <w:t>running:</w:t>
-      </w:r>
-      <w:proofErr w:type="gramEnd"/>
-      <w:r>
-        <w:rPr>
-          <w:rFonts w:ascii="Times New Roman" w:eastAsia="Times New Roman" w:hAnsi="Times New Roman" w:cs="Times New Roman"/>
-          <w:kern w:val="0"/>
-          <w14:ligatures w14:val="none"/>
-        </w:rPr>
-        <w:t xml:space="preserve"> </w:t>
-      </w:r>
-      <w:r>
-        <w:rPr>
-          <w:rFonts w:ascii="Times New Roman" w:eastAsia="Times New Roman" w:hAnsi="Times New Roman" w:cs="Times New Roman"/>
-          <w:b/>
-          <w:bCs/>
-          <w:kern w:val="0"/>
-          <w14:ligatures w14:val="none"/>
-        </w:rPr>
-        <w:t>scraping → preprocessing → storage → clustering</w:t>
-      </w:r>
-      <w:r>
-        <w:rPr>
-          <w:rFonts w:ascii="Times New Roman" w:eastAsia="Times New Roman" w:hAnsi="Times New Roman" w:cs="Times New Roman"/>
-          <w:kern w:val="0"/>
-          <w14:ligatures w14:val="none"/>
-        </w:rPr>
-        <w:t>.</w:t>
-      </w:r>
-    </w:p>
-    <w:p>
-      <w:pPr>
-        <w:numPr>
-          <w:ilvl w:val="0"/>
-          <w:numId w:val="11"/>
-        </w:numPr>
-        <w:spacing w:before="100" w:beforeAutospacing="1" w:after="100" w:afterAutospacing="1" w:line="240" w:lineRule="auto"/>
-        <w:rPr>
-          <w:rFonts w:ascii="Times New Roman" w:eastAsia="Times New Roman" w:hAnsi="Times New Roman" w:cs="Times New Roman"/>
-          <w:kern w:val="0"/>
-          <w14:ligatures w14:val="none"/>
-        </w:rPr>
-      </w:pPr>
-      <w:r>
-        <w:rPr>
-          <w:rFonts w:ascii="Times New Roman" w:eastAsia="Times New Roman" w:hAnsi="Times New Roman" w:cs="Times New Roman"/>
-          <w:kern w:val="0"/>
-          <w14:ligatures w14:val="none"/>
-        </w:rPr>
-        <w:t xml:space="preserve">Set up an automation script that updates the database every </w:t>
-      </w:r>
-      <w:r>
-        <w:rPr>
-          <w:rFonts w:ascii="Times New Roman" w:eastAsia="Times New Roman" w:hAnsi="Times New Roman" w:cs="Times New Roman"/>
-          <w:b/>
-          <w:bCs/>
-          <w:kern w:val="0"/>
-          <w14:ligatures w14:val="none"/>
-        </w:rPr>
-        <w:t>5 minutes</w:t>
-      </w:r>
-      <w:r>
-        <w:rPr>
-          <w:rFonts w:ascii="Times New Roman" w:eastAsia="Times New Roman" w:hAnsi="Times New Roman" w:cs="Times New Roman"/>
-          <w:kern w:val="0"/>
-          <w14:ligatures w14:val="none"/>
-        </w:rPr>
-        <w:t>.</w:t>
-      </w:r>
-    </w:p>
-    <w:p>
-      <w:pPr>
-        <w:numPr>
-          <w:ilvl w:val="0"/>
-          <w:numId w:val="11"/>
-        </w:numPr>
-        <w:spacing w:before="100" w:beforeAutospacing="1" w:after="100" w:afterAutospacing="1" w:line="240" w:lineRule="auto"/>
-        <w:rPr>
-          <w:rFonts w:ascii="Times New Roman" w:eastAsia="Times New Roman" w:hAnsi="Times New Roman" w:cs="Times New Roman"/>
-          <w:kern w:val="0"/>
-          <w14:ligatures w14:val="none"/>
-        </w:rPr>
-      </w:pPr>
-      <w:r>
-        <w:rPr>
-          <w:rFonts w:ascii="Times New Roman" w:eastAsia="Times New Roman" w:hAnsi="Times New Roman" w:cs="Times New Roman"/>
-          <w:kern w:val="0"/>
-          <w14:ligatures w14:val="none"/>
-        </w:rPr>
-        <w:t xml:space="preserve">Implemented a </w:t>
-      </w:r>
-      <w:r>
-        <w:rPr>
-          <w:rFonts w:ascii="Times New Roman" w:eastAsia="Times New Roman" w:hAnsi="Times New Roman" w:cs="Times New Roman"/>
-          <w:b/>
-          <w:bCs/>
-          <w:kern w:val="0"/>
-          <w14:ligatures w14:val="none"/>
-        </w:rPr>
-        <w:t>command-line interface</w:t>
-      </w:r>
-      <w:r>
-        <w:rPr>
-          <w:rFonts w:ascii="Times New Roman" w:eastAsia="Times New Roman" w:hAnsi="Times New Roman" w:cs="Times New Roman"/>
-          <w:kern w:val="0"/>
-          <w14:ligatures w14:val="none"/>
-        </w:rPr>
-        <w:t xml:space="preserve"> for querying message clusters.</w:t>
-      </w:r>
-    </w:p>
-    <w:p>
-      <w:pPr>
-        <w:numPr>
-          <w:ilvl w:val="0"/>
-          <w:numId w:val="11"/>
-        </w:numPr>
-        <w:spacing w:before="100" w:beforeAutospacing="1" w:after="100" w:afterAutospacing="1" w:line="240" w:lineRule="auto"/>
-        <w:rPr>
-          <w:rFonts w:ascii="Times New Roman" w:eastAsia="Times New Roman" w:hAnsi="Times New Roman" w:cs="Times New Roman"/>
-          <w:kern w:val="0"/>
-          <w14:ligatures w14:val="none"/>
-        </w:rPr>
-      </w:pPr>
-      <w:r>
-        <w:rPr>
-          <w:rFonts w:ascii="Times New Roman" w:eastAsia="Times New Roman" w:hAnsi="Times New Roman" w:cs="Times New Roman"/>
-          <w:kern w:val="0"/>
-          <w14:ligatures w14:val="none"/>
-        </w:rPr>
-        <w:t>Initial visualization showing clusters and keyword distributions.</w:t>
-      </w:r>
-    </w:p>
-    <w:p>
-      <w:pPr>
-        <w:numPr>
-          <w:ilvl w:val="0"/>
-          <w:numId w:val="11"/>
-        </w:numPr>
-        <w:spacing w:before="100" w:beforeAutospacing="1" w:after="100" w:afterAutospacing="1" w:line="240" w:lineRule="auto"/>
-        <w:rPr>
-          <w:rFonts w:ascii="Times New Roman" w:eastAsia="Times New Roman" w:hAnsi="Times New Roman" w:cs="Times New Roman"/>
-          <w:kern w:val="0"/>
-          <w14:ligatures w14:val="none"/>
-        </w:rPr>
-      </w:pPr>
-      <w:r>
-        <w:rPr>
-          <w:rFonts w:ascii="Times New Roman" w:eastAsia="Times New Roman" w:hAnsi="Times New Roman" w:cs="Times New Roman"/>
-          <w:kern w:val="0"/>
-          <w14:ligatures w14:val="none"/>
-        </w:rPr>
-        <w:t>Identified areas for improvement: better cluster quality and visualization enhancement.</w:t>
-      </w:r>
-    </w:p>
-    <w:p>
-      <w:pPr>
-        <w:spacing w:before="100" w:beforeAutospacing="1" w:after="100" w:afterAutospacing="1" w:line="240" w:lineRule="auto"/>
-        <w:rPr>
-          <w:rFonts w:ascii="Times New Roman" w:eastAsia="Times New Roman" w:hAnsi="Times New Roman" w:cs="Times New Roman"/>
-          <w:kern w:val="0"/>
-          <w14:ligatures w14:val="none"/>
-        </w:rPr>
-      </w:pPr>
-      <w:r>
-        <w:rPr>
-          <w:rFonts w:ascii="Times New Roman" w:eastAsia="Times New Roman" w:hAnsi="Times New Roman" w:cs="Times New Roman"/>
-          <w:b/>
-          <w:bCs/>
-          <w:kern w:val="0"/>
-          <w14:ligatures w14:val="none"/>
-        </w:rPr>
-        <w:lastRenderedPageBreak/>
-        <w:t>Action Items:</w:t>
-      </w:r>
-    </w:p>
-    <w:p>
-      <w:pPr>
-        <w:numPr>
-          <w:ilvl w:val="0"/>
-          <w:numId w:val="12"/>
-        </w:numPr>
-        <w:spacing w:before="100" w:beforeAutospacing="1" w:after="100" w:afterAutospacing="1" w:line="240" w:lineRule="auto"/>
-        <w:rPr>
-          <w:rFonts w:ascii="Times New Roman" w:eastAsia="Times New Roman" w:hAnsi="Times New Roman" w:cs="Times New Roman"/>
-          <w:kern w:val="0"/>
-          <w14:ligatures w14:val="none"/>
-        </w:rPr>
-      </w:pPr>
-      <w:r>
-        <w:rPr>
-          <w:rFonts w:ascii="Times New Roman" w:eastAsia="Times New Roman" w:hAnsi="Times New Roman" w:cs="Times New Roman"/>
-          <w:kern w:val="0"/>
-          <w14:ligatures w14:val="none"/>
-        </w:rPr>
-        <w:t>[Jaival] Improve clustering by experimenting with different embedding techniques.</w:t>
-      </w:r>
-    </w:p>
-    <w:p>
-      <w:pPr>
-        <w:numPr>
-          <w:ilvl w:val="0"/>
-          <w:numId w:val="12"/>
-        </w:numPr>
-        <w:spacing w:before="100" w:beforeAutospacing="1" w:after="100" w:afterAutospacing="1" w:line="240" w:lineRule="auto"/>
-        <w:rPr>
-          <w:rFonts w:ascii="Times New Roman" w:eastAsia="Times New Roman" w:hAnsi="Times New Roman" w:cs="Times New Roman"/>
-          <w:kern w:val="0"/>
-          <w14:ligatures w14:val="none"/>
-        </w:rPr>
-      </w:pPr>
-      <w:r>
-        <w:rPr>
-          <w:rFonts w:ascii="Times New Roman" w:eastAsia="Times New Roman" w:hAnsi="Times New Roman" w:cs="Times New Roman"/>
-          <w:kern w:val="0"/>
-          <w14:ligatures w14:val="none"/>
-        </w:rPr>
-        <w:t>[Jaival] Document setup and usage instructions for final submission.</w:t>
-      </w:r>
-    </w:p>
-    <w:p>
-      <w:pPr>
-        <w:numPr>
-          <w:ilvl w:val="0"/>
-          <w:numId w:val="12"/>
-        </w:numPr>
-        <w:spacing w:before="100" w:beforeAutospacing="1" w:after="100" w:afterAutospacing="1" w:line="240" w:lineRule="auto"/>
-        <w:rPr>
-          <w:rFonts w:ascii="Times New Roman" w:eastAsia="Times New Roman" w:hAnsi="Times New Roman" w:cs="Times New Roman"/>
-          <w:kern w:val="0"/>
-          <w14:ligatures w14:val="none"/>
-        </w:rPr>
-      </w:pPr>
-      <w:r>
-        <w:rPr>
-          <w:rFonts w:ascii="Times New Roman" w:eastAsia="Times New Roman" w:hAnsi="Times New Roman" w:cs="Times New Roman"/>
-          <w:kern w:val="0"/>
-          <w14:ligatures w14:val="none"/>
-        </w:rPr>
-        <w:t>[Pratham] Refine visualization and user query interface.</w:t>
-      </w:r>
-    </w:p>
-    <w:p>
-      <w:pPr>
-        <w:numPr>
-          <w:ilvl w:val="0"/>
-          <w:numId w:val="12"/>
-        </w:numPr>
-        <w:spacing w:before="100" w:beforeAutospacing="1" w:after="100" w:afterAutospacing="1" w:line="240" w:lineRule="auto"/>
-        <w:rPr>
-          <w:rFonts w:ascii="Times New Roman" w:eastAsia="Times New Roman" w:hAnsi="Times New Roman" w:cs="Times New Roman"/>
-          <w:kern w:val="0"/>
-          <w14:ligatures w14:val="none"/>
-        </w:rPr>
-      </w:pPr>
-      <w:r>
-        <w:rPr>
-          <w:rFonts w:ascii="Times New Roman" w:eastAsia="Times New Roman" w:hAnsi="Times New Roman" w:cs="Times New Roman"/>
-          <w:kern w:val="0"/>
-          <w14:ligatures w14:val="none"/>
-        </w:rPr>
-        <w:t>[Mayank] Conduct final testing and debugging</w:t>
-      </w:r>
-    </w:p>
-    <w:p/>
     <w:sectPr>
       <w:pgSz w:w="12240" w:h="15840"/>
       <w:pgMar w:top="1440" w:right="1440" w:bottom="1440" w:left="1440" w:header="708" w:footer="708" w:gutter="0"/>
@@ -1638,7 +729,7 @@
 </file>
 
 <file path=word/numbering.xml><?xml version="1.0" encoding="utf-8"?>
-<w:numbering xmlns:wpc="http://schemas.microsoft.com/office/word/2010/wordprocessingCanvas" xmlns:cx="http://schemas.microsoft.com/office/drawing/2014/chartex" xmlns:cx1="http://schemas.microsoft.com/office/drawing/2015/9/8/chartex" xmlns:cx2="http://schemas.microsoft.com/office/drawing/2015/10/21/chartex" xmlns:cx3="http://schemas.microsoft.com/office/drawing/2016/5/9/chartex" xmlns:cx4="http://schemas.microsoft.com/office/drawing/2016/5/10/chartex" xmlns:cx5="http://schemas.microsoft.com/office/drawing/2016/5/11/chartex" xmlns:cx6="http://schemas.microsoft.com/office/drawing/2016/5/12/chartex" xmlns:cx7="http://schemas.microsoft.com/office/drawing/2016/5/13/chartex" xmlns:cx8="http://schemas.microsoft.com/office/drawing/2016/5/14/chartex" xmlns:mc="http://schemas.openxmlformats.org/markup-compatibility/2006" xmlns:aink="http://schemas.microsoft.com/office/drawing/2016/ink" xmlns:am3d="http://schemas.microsoft.com/office/drawing/2017/model3d" xmlns:o="urn:schemas-microsoft-com:office:office" xmlns:oel="http://schemas.microsoft.com/office/2019/extlst" xmlns:r="http://schemas.openxmlformats.org/officeDocument/2006/relationships" xmlns:m="http://schemas.openxmlformats.org/officeDocument/2006/math" xmlns:v="urn:schemas-microsoft-com:vml" xmlns:wp14="http://schemas.microsoft.com/office/word/2010/wordprocessingDrawing" xmlns:wp="http://schemas.openxmlformats.org/drawingml/2006/wordprocessingDrawing" xmlns:w10="urn:schemas-microsoft-com:office:word" xmlns:w="http://schemas.openxmlformats.org/wordprocessingml/2006/main" xmlns:w14="http://schemas.microsoft.com/office/word/2010/wordml" xmlns:w15="http://schemas.microsoft.com/office/word/2012/wordml" xmlns:w16cex="http://schemas.microsoft.com/office/word/2018/wordml/cex" xmlns:w16cid="http://schemas.microsoft.com/office/word/2016/wordml/cid" xmlns:w16="http://schemas.microsoft.com/office/word/2018/wordml" xmlns:w16du="http://schemas.microsoft.com/office/word/2023/wordml/word16du" xmlns:w16sdtdh="http://schemas.microsoft.com/office/word/2020/wordml/sdtdatahash" xmlns:w16sdtfl="http://schemas.microsoft.com/office/word/2024/wordml/sdtformatlock" xmlns:w16se="http://schemas.microsoft.com/office/word/2015/wordml/symex" xmlns:wpg="http://schemas.microsoft.com/office/word/2010/wordprocessingGroup" xmlns:wpi="http://schemas.microsoft.com/office/word/2010/wordprocessingInk" xmlns:wne="http://schemas.microsoft.com/office/word/2006/wordml" xmlns:wps="http://schemas.microsoft.com/office/word/2010/wordprocessingShape" mc:Ignorable="w14 w15 w16se w16cid w16 w16cex w16sdtdh w16sdtfl w16du wp14">
+<w:numbering xmlns:wpc="http://schemas.microsoft.com/office/word/2010/wordprocessingCanvas" xmlns:cx="http://schemas.microsoft.com/office/drawing/2014/chartex" xmlns:cx1="http://schemas.microsoft.com/office/drawing/2015/9/8/chartex" xmlns:cx2="http://schemas.microsoft.com/office/drawing/2015/10/21/chartex" xmlns:cx3="http://schemas.microsoft.com/office/drawing/2016/5/9/chartex" xmlns:cx4="http://schemas.microsoft.com/office/drawing/2016/5/10/chartex" xmlns:cx5="http://schemas.microsoft.com/office/drawing/2016/5/11/chartex" xmlns:cx6="http://schemas.microsoft.com/office/drawing/2016/5/12/chartex" xmlns:cx7="http://schemas.microsoft.com/office/drawing/2016/5/13/chartex" xmlns:cx8="http://schemas.microsoft.com/office/drawing/2016/5/14/chartex" xmlns:mc="http://schemas.openxmlformats.org/markup-compatibility/2006" xmlns:aink="http://schemas.microsoft.com/office/drawing/2016/ink" xmlns:am3d="http://schemas.microsoft.com/office/drawing/2017/model3d" xmlns:o="urn:schemas-microsoft-com:office:office" xmlns:oel="http://schemas.microsoft.com/office/2019/extlst" xmlns:r="http://schemas.openxmlformats.org/officeDocument/2006/relationships" xmlns:m="http://schemas.openxmlformats.org/officeDocument/2006/math" xmlns:v="urn:schemas-microsoft-com:vml" xmlns:wp14="http://schemas.microsoft.com/office/word/2010/wordprocessingDrawing" xmlns:wp="http://schemas.openxmlformats.org/drawingml/2006/wordprocessingDrawing" xmlns:w10="urn:schemas-microsoft-com:office:word" xmlns:w="http://schemas.openxmlformats.org/wordprocessingml/2006/main" xmlns:w14="http://schemas.microsoft.com/office/word/2010/wordml" xmlns:w15="http://schemas.microsoft.com/office/word/2012/wordml" xmlns:w16cex="http://schemas.microsoft.com/office/word/2018/wordml/cex" xmlns:w16cid="http://schemas.microsoft.com/office/word/2016/wordml/cid" xmlns:w16="http://schemas.microsoft.com/office/word/2018/wordml" xmlns:w16sdtdh="http://schemas.microsoft.com/office/word/2020/wordml/sdtdatahash" xmlns:w16se="http://schemas.microsoft.com/office/word/2015/wordml/symex" xmlns:wpg="http://schemas.microsoft.com/office/word/2010/wordprocessingGroup" xmlns:wpi="http://schemas.microsoft.com/office/word/2010/wordprocessingInk" xmlns:wne="http://schemas.microsoft.com/office/word/2006/wordml" xmlns:wps="http://schemas.microsoft.com/office/word/2010/wordprocessingShape" mc:Ignorable="w14 w15 w16se w16cid w16 w16cex w16sdtdh wp14">
   <w:abstractNum w:abstractNumId="0" w15:restartNumberingAfterBreak="0">
     <w:nsid w:val="0D8C6AC4"/>
     <w:multiLevelType w:val="multilevel"/>
@@ -1789,6 +880,304 @@
     </w:lvl>
   </w:abstractNum>
   <w:abstractNum w:abstractNumId="1" w15:restartNumberingAfterBreak="0">
+    <w:nsid w:val="159C38A0"/>
+    <w:multiLevelType w:val="multilevel"/>
+    <w:tmpl w:val="3F808532"/>
+    <w:lvl w:ilvl="0">
+      <w:start w:val="1"/>
+      <w:numFmt w:val="bullet"/>
+      <w:lvlText w:val=""/>
+      <w:lvlJc w:val="left"/>
+      <w:pPr>
+        <w:tabs>
+          <w:tab w:val="num" w:pos="720"/>
+        </w:tabs>
+        <w:ind w:left="720" w:hanging="360"/>
+      </w:pPr>
+      <w:rPr>
+        <w:rFonts w:ascii="Symbol" w:hAnsi="Symbol" w:hint="default"/>
+        <w:sz w:val="20"/>
+      </w:rPr>
+    </w:lvl>
+    <w:lvl w:ilvl="1">
+      <w:start w:val="1"/>
+      <w:numFmt w:val="bullet"/>
+      <w:lvlText w:val="o"/>
+      <w:lvlJc w:val="left"/>
+      <w:pPr>
+        <w:tabs>
+          <w:tab w:val="num" w:pos="1440"/>
+        </w:tabs>
+        <w:ind w:left="1440" w:hanging="360"/>
+      </w:pPr>
+      <w:rPr>
+        <w:rFonts w:ascii="Courier New" w:hAnsi="Courier New" w:hint="default"/>
+        <w:sz w:val="20"/>
+      </w:rPr>
+    </w:lvl>
+    <w:lvl w:ilvl="2" w:tentative="1">
+      <w:start w:val="1"/>
+      <w:numFmt w:val="bullet"/>
+      <w:lvlText w:val=""/>
+      <w:lvlJc w:val="left"/>
+      <w:pPr>
+        <w:tabs>
+          <w:tab w:val="num" w:pos="2160"/>
+        </w:tabs>
+        <w:ind w:left="2160" w:hanging="360"/>
+      </w:pPr>
+      <w:rPr>
+        <w:rFonts w:ascii="Wingdings" w:hAnsi="Wingdings" w:hint="default"/>
+        <w:sz w:val="20"/>
+      </w:rPr>
+    </w:lvl>
+    <w:lvl w:ilvl="3" w:tentative="1">
+      <w:start w:val="1"/>
+      <w:numFmt w:val="bullet"/>
+      <w:lvlText w:val=""/>
+      <w:lvlJc w:val="left"/>
+      <w:pPr>
+        <w:tabs>
+          <w:tab w:val="num" w:pos="2880"/>
+        </w:tabs>
+        <w:ind w:left="2880" w:hanging="360"/>
+      </w:pPr>
+      <w:rPr>
+        <w:rFonts w:ascii="Wingdings" w:hAnsi="Wingdings" w:hint="default"/>
+        <w:sz w:val="20"/>
+      </w:rPr>
+    </w:lvl>
+    <w:lvl w:ilvl="4" w:tentative="1">
+      <w:start w:val="1"/>
+      <w:numFmt w:val="bullet"/>
+      <w:lvlText w:val=""/>
+      <w:lvlJc w:val="left"/>
+      <w:pPr>
+        <w:tabs>
+          <w:tab w:val="num" w:pos="3600"/>
+        </w:tabs>
+        <w:ind w:left="3600" w:hanging="360"/>
+      </w:pPr>
+      <w:rPr>
+        <w:rFonts w:ascii="Wingdings" w:hAnsi="Wingdings" w:hint="default"/>
+        <w:sz w:val="20"/>
+      </w:rPr>
+    </w:lvl>
+    <w:lvl w:ilvl="5" w:tentative="1">
+      <w:start w:val="1"/>
+      <w:numFmt w:val="bullet"/>
+      <w:lvlText w:val=""/>
+      <w:lvlJc w:val="left"/>
+      <w:pPr>
+        <w:tabs>
+          <w:tab w:val="num" w:pos="4320"/>
+        </w:tabs>
+        <w:ind w:left="4320" w:hanging="360"/>
+      </w:pPr>
+      <w:rPr>
+        <w:rFonts w:ascii="Wingdings" w:hAnsi="Wingdings" w:hint="default"/>
+        <w:sz w:val="20"/>
+      </w:rPr>
+    </w:lvl>
+    <w:lvl w:ilvl="6" w:tentative="1">
+      <w:start w:val="1"/>
+      <w:numFmt w:val="bullet"/>
+      <w:lvlText w:val=""/>
+      <w:lvlJc w:val="left"/>
+      <w:pPr>
+        <w:tabs>
+          <w:tab w:val="num" w:pos="5040"/>
+        </w:tabs>
+        <w:ind w:left="5040" w:hanging="360"/>
+      </w:pPr>
+      <w:rPr>
+        <w:rFonts w:ascii="Wingdings" w:hAnsi="Wingdings" w:hint="default"/>
+        <w:sz w:val="20"/>
+      </w:rPr>
+    </w:lvl>
+    <w:lvl w:ilvl="7" w:tentative="1">
+      <w:start w:val="1"/>
+      <w:numFmt w:val="bullet"/>
+      <w:lvlText w:val=""/>
+      <w:lvlJc w:val="left"/>
+      <w:pPr>
+        <w:tabs>
+          <w:tab w:val="num" w:pos="5760"/>
+        </w:tabs>
+        <w:ind w:left="5760" w:hanging="360"/>
+      </w:pPr>
+      <w:rPr>
+        <w:rFonts w:ascii="Wingdings" w:hAnsi="Wingdings" w:hint="default"/>
+        <w:sz w:val="20"/>
+      </w:rPr>
+    </w:lvl>
+    <w:lvl w:ilvl="8" w:tentative="1">
+      <w:start w:val="1"/>
+      <w:numFmt w:val="bullet"/>
+      <w:lvlText w:val=""/>
+      <w:lvlJc w:val="left"/>
+      <w:pPr>
+        <w:tabs>
+          <w:tab w:val="num" w:pos="6480"/>
+        </w:tabs>
+        <w:ind w:left="6480" w:hanging="360"/>
+      </w:pPr>
+      <w:rPr>
+        <w:rFonts w:ascii="Wingdings" w:hAnsi="Wingdings" w:hint="default"/>
+        <w:sz w:val="20"/>
+      </w:rPr>
+    </w:lvl>
+  </w:abstractNum>
+  <w:abstractNum w:abstractNumId="2" w15:restartNumberingAfterBreak="0">
+    <w:nsid w:val="1D6B3A53"/>
+    <w:multiLevelType w:val="multilevel"/>
+    <w:tmpl w:val="68807468"/>
+    <w:lvl w:ilvl="0">
+      <w:start w:val="1"/>
+      <w:numFmt w:val="bullet"/>
+      <w:lvlText w:val=""/>
+      <w:lvlJc w:val="left"/>
+      <w:pPr>
+        <w:tabs>
+          <w:tab w:val="num" w:pos="720"/>
+        </w:tabs>
+        <w:ind w:left="720" w:hanging="360"/>
+      </w:pPr>
+      <w:rPr>
+        <w:rFonts w:ascii="Symbol" w:hAnsi="Symbol" w:hint="default"/>
+        <w:sz w:val="20"/>
+      </w:rPr>
+    </w:lvl>
+    <w:lvl w:ilvl="1" w:tentative="1">
+      <w:start w:val="1"/>
+      <w:numFmt w:val="bullet"/>
+      <w:lvlText w:val="o"/>
+      <w:lvlJc w:val="left"/>
+      <w:pPr>
+        <w:tabs>
+          <w:tab w:val="num" w:pos="1440"/>
+        </w:tabs>
+        <w:ind w:left="1440" w:hanging="360"/>
+      </w:pPr>
+      <w:rPr>
+        <w:rFonts w:ascii="Courier New" w:hAnsi="Courier New" w:hint="default"/>
+        <w:sz w:val="20"/>
+      </w:rPr>
+    </w:lvl>
+    <w:lvl w:ilvl="2" w:tentative="1">
+      <w:start w:val="1"/>
+      <w:numFmt w:val="bullet"/>
+      <w:lvlText w:val=""/>
+      <w:lvlJc w:val="left"/>
+      <w:pPr>
+        <w:tabs>
+          <w:tab w:val="num" w:pos="2160"/>
+        </w:tabs>
+        <w:ind w:left="2160" w:hanging="360"/>
+      </w:pPr>
+      <w:rPr>
+        <w:rFonts w:ascii="Wingdings" w:hAnsi="Wingdings" w:hint="default"/>
+        <w:sz w:val="20"/>
+      </w:rPr>
+    </w:lvl>
+    <w:lvl w:ilvl="3" w:tentative="1">
+      <w:start w:val="1"/>
+      <w:numFmt w:val="bullet"/>
+      <w:lvlText w:val=""/>
+      <w:lvlJc w:val="left"/>
+      <w:pPr>
+        <w:tabs>
+          <w:tab w:val="num" w:pos="2880"/>
+        </w:tabs>
+        <w:ind w:left="2880" w:hanging="360"/>
+      </w:pPr>
+      <w:rPr>
+        <w:rFonts w:ascii="Wingdings" w:hAnsi="Wingdings" w:hint="default"/>
+        <w:sz w:val="20"/>
+      </w:rPr>
+    </w:lvl>
+    <w:lvl w:ilvl="4" w:tentative="1">
+      <w:start w:val="1"/>
+      <w:numFmt w:val="bullet"/>
+      <w:lvlText w:val=""/>
+      <w:lvlJc w:val="left"/>
+      <w:pPr>
+        <w:tabs>
+          <w:tab w:val="num" w:pos="3600"/>
+        </w:tabs>
+        <w:ind w:left="3600" w:hanging="360"/>
+      </w:pPr>
+      <w:rPr>
+        <w:rFonts w:ascii="Wingdings" w:hAnsi="Wingdings" w:hint="default"/>
+        <w:sz w:val="20"/>
+      </w:rPr>
+    </w:lvl>
+    <w:lvl w:ilvl="5" w:tentative="1">
+      <w:start w:val="1"/>
+      <w:numFmt w:val="bullet"/>
+      <w:lvlText w:val=""/>
+      <w:lvlJc w:val="left"/>
+      <w:pPr>
+        <w:tabs>
+          <w:tab w:val="num" w:pos="4320"/>
+        </w:tabs>
+        <w:ind w:left="4320" w:hanging="360"/>
+      </w:pPr>
+      <w:rPr>
+        <w:rFonts w:ascii="Wingdings" w:hAnsi="Wingdings" w:hint="default"/>
+        <w:sz w:val="20"/>
+      </w:rPr>
+    </w:lvl>
+    <w:lvl w:ilvl="6" w:tentative="1">
+      <w:start w:val="1"/>
+      <w:numFmt w:val="bullet"/>
+      <w:lvlText w:val=""/>
+      <w:lvlJc w:val="left"/>
+      <w:pPr>
+        <w:tabs>
+          <w:tab w:val="num" w:pos="5040"/>
+        </w:tabs>
+        <w:ind w:left="5040" w:hanging="360"/>
+      </w:pPr>
+      <w:rPr>
+        <w:rFonts w:ascii="Wingdings" w:hAnsi="Wingdings" w:hint="default"/>
+        <w:sz w:val="20"/>
+      </w:rPr>
+    </w:lvl>
+    <w:lvl w:ilvl="7" w:tentative="1">
+      <w:start w:val="1"/>
+      <w:numFmt w:val="bullet"/>
+      <w:lvlText w:val=""/>
+      <w:lvlJc w:val="left"/>
+      <w:pPr>
+        <w:tabs>
+          <w:tab w:val="num" w:pos="5760"/>
+        </w:tabs>
+        <w:ind w:left="5760" w:hanging="360"/>
+      </w:pPr>
+      <w:rPr>
+        <w:rFonts w:ascii="Wingdings" w:hAnsi="Wingdings" w:hint="default"/>
+        <w:sz w:val="20"/>
+      </w:rPr>
+    </w:lvl>
+    <w:lvl w:ilvl="8" w:tentative="1">
+      <w:start w:val="1"/>
+      <w:numFmt w:val="bullet"/>
+      <w:lvlText w:val=""/>
+      <w:lvlJc w:val="left"/>
+      <w:pPr>
+        <w:tabs>
+          <w:tab w:val="num" w:pos="6480"/>
+        </w:tabs>
+        <w:ind w:left="6480" w:hanging="360"/>
+      </w:pPr>
+      <w:rPr>
+        <w:rFonts w:ascii="Wingdings" w:hAnsi="Wingdings" w:hint="default"/>
+        <w:sz w:val="20"/>
+      </w:rPr>
+    </w:lvl>
+  </w:abstractNum>
+  <w:abstractNum w:abstractNumId="3" w15:restartNumberingAfterBreak="0">
     <w:nsid w:val="21D068AA"/>
     <w:multiLevelType w:val="multilevel"/>
     <w:tmpl w:val="42565DE2"/>
@@ -1937,7 +1326,7 @@
       </w:rPr>
     </w:lvl>
   </w:abstractNum>
-  <w:abstractNum w:abstractNumId="2" w15:restartNumberingAfterBreak="0">
+  <w:abstractNum w:abstractNumId="4" w15:restartNumberingAfterBreak="0">
     <w:nsid w:val="2ADD0B21"/>
     <w:multiLevelType w:val="multilevel"/>
     <w:tmpl w:val="4EB28A16"/>
@@ -2086,7 +1475,156 @@
       </w:rPr>
     </w:lvl>
   </w:abstractNum>
-  <w:abstractNum w:abstractNumId="3" w15:restartNumberingAfterBreak="0">
+  <w:abstractNum w:abstractNumId="5" w15:restartNumberingAfterBreak="0">
+    <w:nsid w:val="30515740"/>
+    <w:multiLevelType w:val="multilevel"/>
+    <w:tmpl w:val="F57A0604"/>
+    <w:lvl w:ilvl="0">
+      <w:start w:val="1"/>
+      <w:numFmt w:val="bullet"/>
+      <w:lvlText w:val=""/>
+      <w:lvlJc w:val="left"/>
+      <w:pPr>
+        <w:tabs>
+          <w:tab w:val="num" w:pos="720"/>
+        </w:tabs>
+        <w:ind w:left="720" w:hanging="360"/>
+      </w:pPr>
+      <w:rPr>
+        <w:rFonts w:ascii="Symbol" w:hAnsi="Symbol" w:hint="default"/>
+        <w:sz w:val="20"/>
+      </w:rPr>
+    </w:lvl>
+    <w:lvl w:ilvl="1" w:tentative="1">
+      <w:start w:val="1"/>
+      <w:numFmt w:val="bullet"/>
+      <w:lvlText w:val="o"/>
+      <w:lvlJc w:val="left"/>
+      <w:pPr>
+        <w:tabs>
+          <w:tab w:val="num" w:pos="1440"/>
+        </w:tabs>
+        <w:ind w:left="1440" w:hanging="360"/>
+      </w:pPr>
+      <w:rPr>
+        <w:rFonts w:ascii="Courier New" w:hAnsi="Courier New" w:hint="default"/>
+        <w:sz w:val="20"/>
+      </w:rPr>
+    </w:lvl>
+    <w:lvl w:ilvl="2" w:tentative="1">
+      <w:start w:val="1"/>
+      <w:numFmt w:val="bullet"/>
+      <w:lvlText w:val=""/>
+      <w:lvlJc w:val="left"/>
+      <w:pPr>
+        <w:tabs>
+          <w:tab w:val="num" w:pos="2160"/>
+        </w:tabs>
+        <w:ind w:left="2160" w:hanging="360"/>
+      </w:pPr>
+      <w:rPr>
+        <w:rFonts w:ascii="Wingdings" w:hAnsi="Wingdings" w:hint="default"/>
+        <w:sz w:val="20"/>
+      </w:rPr>
+    </w:lvl>
+    <w:lvl w:ilvl="3" w:tentative="1">
+      <w:start w:val="1"/>
+      <w:numFmt w:val="bullet"/>
+      <w:lvlText w:val=""/>
+      <w:lvlJc w:val="left"/>
+      <w:pPr>
+        <w:tabs>
+          <w:tab w:val="num" w:pos="2880"/>
+        </w:tabs>
+        <w:ind w:left="2880" w:hanging="360"/>
+      </w:pPr>
+      <w:rPr>
+        <w:rFonts w:ascii="Wingdings" w:hAnsi="Wingdings" w:hint="default"/>
+        <w:sz w:val="20"/>
+      </w:rPr>
+    </w:lvl>
+    <w:lvl w:ilvl="4" w:tentative="1">
+      <w:start w:val="1"/>
+      <w:numFmt w:val="bullet"/>
+      <w:lvlText w:val=""/>
+      <w:lvlJc w:val="left"/>
+      <w:pPr>
+        <w:tabs>
+          <w:tab w:val="num" w:pos="3600"/>
+        </w:tabs>
+        <w:ind w:left="3600" w:hanging="360"/>
+      </w:pPr>
+      <w:rPr>
+        <w:rFonts w:ascii="Wingdings" w:hAnsi="Wingdings" w:hint="default"/>
+        <w:sz w:val="20"/>
+      </w:rPr>
+    </w:lvl>
+    <w:lvl w:ilvl="5" w:tentative="1">
+      <w:start w:val="1"/>
+      <w:numFmt w:val="bullet"/>
+      <w:lvlText w:val=""/>
+      <w:lvlJc w:val="left"/>
+      <w:pPr>
+        <w:tabs>
+          <w:tab w:val="num" w:pos="4320"/>
+        </w:tabs>
+        <w:ind w:left="4320" w:hanging="360"/>
+      </w:pPr>
+      <w:rPr>
+        <w:rFonts w:ascii="Wingdings" w:hAnsi="Wingdings" w:hint="default"/>
+        <w:sz w:val="20"/>
+      </w:rPr>
+    </w:lvl>
+    <w:lvl w:ilvl="6" w:tentative="1">
+      <w:start w:val="1"/>
+      <w:numFmt w:val="bullet"/>
+      <w:lvlText w:val=""/>
+      <w:lvlJc w:val="left"/>
+      <w:pPr>
+        <w:tabs>
+          <w:tab w:val="num" w:pos="5040"/>
+        </w:tabs>
+        <w:ind w:left="5040" w:hanging="360"/>
+      </w:pPr>
+      <w:rPr>
+        <w:rFonts w:ascii="Wingdings" w:hAnsi="Wingdings" w:hint="default"/>
+        <w:sz w:val="20"/>
+      </w:rPr>
+    </w:lvl>
+    <w:lvl w:ilvl="7" w:tentative="1">
+      <w:start w:val="1"/>
+      <w:numFmt w:val="bullet"/>
+      <w:lvlText w:val=""/>
+      <w:lvlJc w:val="left"/>
+      <w:pPr>
+        <w:tabs>
+          <w:tab w:val="num" w:pos="5760"/>
+        </w:tabs>
+        <w:ind w:left="5760" w:hanging="360"/>
+      </w:pPr>
+      <w:rPr>
+        <w:rFonts w:ascii="Wingdings" w:hAnsi="Wingdings" w:hint="default"/>
+        <w:sz w:val="20"/>
+      </w:rPr>
+    </w:lvl>
+    <w:lvl w:ilvl="8" w:tentative="1">
+      <w:start w:val="1"/>
+      <w:numFmt w:val="bullet"/>
+      <w:lvlText w:val=""/>
+      <w:lvlJc w:val="left"/>
+      <w:pPr>
+        <w:tabs>
+          <w:tab w:val="num" w:pos="6480"/>
+        </w:tabs>
+        <w:ind w:left="6480" w:hanging="360"/>
+      </w:pPr>
+      <w:rPr>
+        <w:rFonts w:ascii="Wingdings" w:hAnsi="Wingdings" w:hint="default"/>
+        <w:sz w:val="20"/>
+      </w:rPr>
+    </w:lvl>
+  </w:abstractNum>
+  <w:abstractNum w:abstractNumId="6" w15:restartNumberingAfterBreak="0">
     <w:nsid w:val="3120616D"/>
     <w:multiLevelType w:val="multilevel"/>
     <w:tmpl w:val="BD40F702"/>
@@ -2235,7 +1773,7 @@
       </w:rPr>
     </w:lvl>
   </w:abstractNum>
-  <w:abstractNum w:abstractNumId="4" w15:restartNumberingAfterBreak="0">
+  <w:abstractNum w:abstractNumId="7" w15:restartNumberingAfterBreak="0">
     <w:nsid w:val="32AC3804"/>
     <w:multiLevelType w:val="multilevel"/>
     <w:tmpl w:val="6186E3AC"/>
@@ -2384,7 +1922,7 @@
       </w:rPr>
     </w:lvl>
   </w:abstractNum>
-  <w:abstractNum w:abstractNumId="5" w15:restartNumberingAfterBreak="0">
+  <w:abstractNum w:abstractNumId="8" w15:restartNumberingAfterBreak="0">
     <w:nsid w:val="3F112349"/>
     <w:multiLevelType w:val="multilevel"/>
     <w:tmpl w:val="BAF85CFA"/>
@@ -2533,7 +2071,156 @@
       </w:rPr>
     </w:lvl>
   </w:abstractNum>
-  <w:abstractNum w:abstractNumId="6" w15:restartNumberingAfterBreak="0">
+  <w:abstractNum w:abstractNumId="9" w15:restartNumberingAfterBreak="0">
+    <w:nsid w:val="46CF3FF9"/>
+    <w:multiLevelType w:val="multilevel"/>
+    <w:tmpl w:val="F302214E"/>
+    <w:lvl w:ilvl="0">
+      <w:start w:val="1"/>
+      <w:numFmt w:val="bullet"/>
+      <w:lvlText w:val=""/>
+      <w:lvlJc w:val="left"/>
+      <w:pPr>
+        <w:tabs>
+          <w:tab w:val="num" w:pos="720"/>
+        </w:tabs>
+        <w:ind w:left="720" w:hanging="360"/>
+      </w:pPr>
+      <w:rPr>
+        <w:rFonts w:ascii="Symbol" w:hAnsi="Symbol" w:hint="default"/>
+        <w:sz w:val="20"/>
+      </w:rPr>
+    </w:lvl>
+    <w:lvl w:ilvl="1" w:tentative="1">
+      <w:start w:val="1"/>
+      <w:numFmt w:val="bullet"/>
+      <w:lvlText w:val="o"/>
+      <w:lvlJc w:val="left"/>
+      <w:pPr>
+        <w:tabs>
+          <w:tab w:val="num" w:pos="1440"/>
+        </w:tabs>
+        <w:ind w:left="1440" w:hanging="360"/>
+      </w:pPr>
+      <w:rPr>
+        <w:rFonts w:ascii="Courier New" w:hAnsi="Courier New" w:hint="default"/>
+        <w:sz w:val="20"/>
+      </w:rPr>
+    </w:lvl>
+    <w:lvl w:ilvl="2" w:tentative="1">
+      <w:start w:val="1"/>
+      <w:numFmt w:val="bullet"/>
+      <w:lvlText w:val=""/>
+      <w:lvlJc w:val="left"/>
+      <w:pPr>
+        <w:tabs>
+          <w:tab w:val="num" w:pos="2160"/>
+        </w:tabs>
+        <w:ind w:left="2160" w:hanging="360"/>
+      </w:pPr>
+      <w:rPr>
+        <w:rFonts w:ascii="Wingdings" w:hAnsi="Wingdings" w:hint="default"/>
+        <w:sz w:val="20"/>
+      </w:rPr>
+    </w:lvl>
+    <w:lvl w:ilvl="3" w:tentative="1">
+      <w:start w:val="1"/>
+      <w:numFmt w:val="bullet"/>
+      <w:lvlText w:val=""/>
+      <w:lvlJc w:val="left"/>
+      <w:pPr>
+        <w:tabs>
+          <w:tab w:val="num" w:pos="2880"/>
+        </w:tabs>
+        <w:ind w:left="2880" w:hanging="360"/>
+      </w:pPr>
+      <w:rPr>
+        <w:rFonts w:ascii="Wingdings" w:hAnsi="Wingdings" w:hint="default"/>
+        <w:sz w:val="20"/>
+      </w:rPr>
+    </w:lvl>
+    <w:lvl w:ilvl="4" w:tentative="1">
+      <w:start w:val="1"/>
+      <w:numFmt w:val="bullet"/>
+      <w:lvlText w:val=""/>
+      <w:lvlJc w:val="left"/>
+      <w:pPr>
+        <w:tabs>
+          <w:tab w:val="num" w:pos="3600"/>
+        </w:tabs>
+        <w:ind w:left="3600" w:hanging="360"/>
+      </w:pPr>
+      <w:rPr>
+        <w:rFonts w:ascii="Wingdings" w:hAnsi="Wingdings" w:hint="default"/>
+        <w:sz w:val="20"/>
+      </w:rPr>
+    </w:lvl>
+    <w:lvl w:ilvl="5" w:tentative="1">
+      <w:start w:val="1"/>
+      <w:numFmt w:val="bullet"/>
+      <w:lvlText w:val=""/>
+      <w:lvlJc w:val="left"/>
+      <w:pPr>
+        <w:tabs>
+          <w:tab w:val="num" w:pos="4320"/>
+        </w:tabs>
+        <w:ind w:left="4320" w:hanging="360"/>
+      </w:pPr>
+      <w:rPr>
+        <w:rFonts w:ascii="Wingdings" w:hAnsi="Wingdings" w:hint="default"/>
+        <w:sz w:val="20"/>
+      </w:rPr>
+    </w:lvl>
+    <w:lvl w:ilvl="6" w:tentative="1">
+      <w:start w:val="1"/>
+      <w:numFmt w:val="bullet"/>
+      <w:lvlText w:val=""/>
+      <w:lvlJc w:val="left"/>
+      <w:pPr>
+        <w:tabs>
+          <w:tab w:val="num" w:pos="5040"/>
+        </w:tabs>
+        <w:ind w:left="5040" w:hanging="360"/>
+      </w:pPr>
+      <w:rPr>
+        <w:rFonts w:ascii="Wingdings" w:hAnsi="Wingdings" w:hint="default"/>
+        <w:sz w:val="20"/>
+      </w:rPr>
+    </w:lvl>
+    <w:lvl w:ilvl="7" w:tentative="1">
+      <w:start w:val="1"/>
+      <w:numFmt w:val="bullet"/>
+      <w:lvlText w:val=""/>
+      <w:lvlJc w:val="left"/>
+      <w:pPr>
+        <w:tabs>
+          <w:tab w:val="num" w:pos="5760"/>
+        </w:tabs>
+        <w:ind w:left="5760" w:hanging="360"/>
+      </w:pPr>
+      <w:rPr>
+        <w:rFonts w:ascii="Wingdings" w:hAnsi="Wingdings" w:hint="default"/>
+        <w:sz w:val="20"/>
+      </w:rPr>
+    </w:lvl>
+    <w:lvl w:ilvl="8" w:tentative="1">
+      <w:start w:val="1"/>
+      <w:numFmt w:val="bullet"/>
+      <w:lvlText w:val=""/>
+      <w:lvlJc w:val="left"/>
+      <w:pPr>
+        <w:tabs>
+          <w:tab w:val="num" w:pos="6480"/>
+        </w:tabs>
+        <w:ind w:left="6480" w:hanging="360"/>
+      </w:pPr>
+      <w:rPr>
+        <w:rFonts w:ascii="Wingdings" w:hAnsi="Wingdings" w:hint="default"/>
+        <w:sz w:val="20"/>
+      </w:rPr>
+    </w:lvl>
+  </w:abstractNum>
+  <w:abstractNum w:abstractNumId="10" w15:restartNumberingAfterBreak="0">
     <w:nsid w:val="4E931CCD"/>
     <w:multiLevelType w:val="multilevel"/>
     <w:tmpl w:val="20DA9B74"/>
@@ -2682,7 +2369,7 @@
       </w:rPr>
     </w:lvl>
   </w:abstractNum>
-  <w:abstractNum w:abstractNumId="7" w15:restartNumberingAfterBreak="0">
+  <w:abstractNum w:abstractNumId="11" w15:restartNumberingAfterBreak="0">
     <w:nsid w:val="52F71D43"/>
     <w:multiLevelType w:val="multilevel"/>
     <w:tmpl w:val="852C7BB0"/>
@@ -2831,7 +2518,7 @@
       </w:rPr>
     </w:lvl>
   </w:abstractNum>
-  <w:abstractNum w:abstractNumId="8" w15:restartNumberingAfterBreak="0">
+  <w:abstractNum w:abstractNumId="12" w15:restartNumberingAfterBreak="0">
     <w:nsid w:val="5877148E"/>
     <w:multiLevelType w:val="multilevel"/>
     <w:tmpl w:val="608A2404"/>
@@ -2980,7 +2667,7 @@
       </w:rPr>
     </w:lvl>
   </w:abstractNum>
-  <w:abstractNum w:abstractNumId="9" w15:restartNumberingAfterBreak="0">
+  <w:abstractNum w:abstractNumId="13" w15:restartNumberingAfterBreak="0">
     <w:nsid w:val="6C734AA4"/>
     <w:multiLevelType w:val="multilevel"/>
     <w:tmpl w:val="56182BC6"/>
@@ -3129,7 +2816,156 @@
       </w:rPr>
     </w:lvl>
   </w:abstractNum>
-  <w:abstractNum w:abstractNumId="10" w15:restartNumberingAfterBreak="0">
+  <w:abstractNum w:abstractNumId="14" w15:restartNumberingAfterBreak="0">
+    <w:nsid w:val="73874EFF"/>
+    <w:multiLevelType w:val="multilevel"/>
+    <w:tmpl w:val="A31E1D08"/>
+    <w:lvl w:ilvl="0">
+      <w:start w:val="1"/>
+      <w:numFmt w:val="bullet"/>
+      <w:lvlText w:val=""/>
+      <w:lvlJc w:val="left"/>
+      <w:pPr>
+        <w:tabs>
+          <w:tab w:val="num" w:pos="720"/>
+        </w:tabs>
+        <w:ind w:left="720" w:hanging="360"/>
+      </w:pPr>
+      <w:rPr>
+        <w:rFonts w:ascii="Symbol" w:hAnsi="Symbol" w:hint="default"/>
+        <w:sz w:val="20"/>
+      </w:rPr>
+    </w:lvl>
+    <w:lvl w:ilvl="1" w:tentative="1">
+      <w:start w:val="1"/>
+      <w:numFmt w:val="bullet"/>
+      <w:lvlText w:val="o"/>
+      <w:lvlJc w:val="left"/>
+      <w:pPr>
+        <w:tabs>
+          <w:tab w:val="num" w:pos="1440"/>
+        </w:tabs>
+        <w:ind w:left="1440" w:hanging="360"/>
+      </w:pPr>
+      <w:rPr>
+        <w:rFonts w:ascii="Courier New" w:hAnsi="Courier New" w:hint="default"/>
+        <w:sz w:val="20"/>
+      </w:rPr>
+    </w:lvl>
+    <w:lvl w:ilvl="2" w:tentative="1">
+      <w:start w:val="1"/>
+      <w:numFmt w:val="bullet"/>
+      <w:lvlText w:val=""/>
+      <w:lvlJc w:val="left"/>
+      <w:pPr>
+        <w:tabs>
+          <w:tab w:val="num" w:pos="2160"/>
+        </w:tabs>
+        <w:ind w:left="2160" w:hanging="360"/>
+      </w:pPr>
+      <w:rPr>
+        <w:rFonts w:ascii="Wingdings" w:hAnsi="Wingdings" w:hint="default"/>
+        <w:sz w:val="20"/>
+      </w:rPr>
+    </w:lvl>
+    <w:lvl w:ilvl="3" w:tentative="1">
+      <w:start w:val="1"/>
+      <w:numFmt w:val="bullet"/>
+      <w:lvlText w:val=""/>
+      <w:lvlJc w:val="left"/>
+      <w:pPr>
+        <w:tabs>
+          <w:tab w:val="num" w:pos="2880"/>
+        </w:tabs>
+        <w:ind w:left="2880" w:hanging="360"/>
+      </w:pPr>
+      <w:rPr>
+        <w:rFonts w:ascii="Wingdings" w:hAnsi="Wingdings" w:hint="default"/>
+        <w:sz w:val="20"/>
+      </w:rPr>
+    </w:lvl>
+    <w:lvl w:ilvl="4" w:tentative="1">
+      <w:start w:val="1"/>
+      <w:numFmt w:val="bullet"/>
+      <w:lvlText w:val=""/>
+      <w:lvlJc w:val="left"/>
+      <w:pPr>
+        <w:tabs>
+          <w:tab w:val="num" w:pos="3600"/>
+        </w:tabs>
+        <w:ind w:left="3600" w:hanging="360"/>
+      </w:pPr>
+      <w:rPr>
+        <w:rFonts w:ascii="Wingdings" w:hAnsi="Wingdings" w:hint="default"/>
+        <w:sz w:val="20"/>
+      </w:rPr>
+    </w:lvl>
+    <w:lvl w:ilvl="5" w:tentative="1">
+      <w:start w:val="1"/>
+      <w:numFmt w:val="bullet"/>
+      <w:lvlText w:val=""/>
+      <w:lvlJc w:val="left"/>
+      <w:pPr>
+        <w:tabs>
+          <w:tab w:val="num" w:pos="4320"/>
+        </w:tabs>
+        <w:ind w:left="4320" w:hanging="360"/>
+      </w:pPr>
+      <w:rPr>
+        <w:rFonts w:ascii="Wingdings" w:hAnsi="Wingdings" w:hint="default"/>
+        <w:sz w:val="20"/>
+      </w:rPr>
+    </w:lvl>
+    <w:lvl w:ilvl="6" w:tentative="1">
+      <w:start w:val="1"/>
+      <w:numFmt w:val="bullet"/>
+      <w:lvlText w:val=""/>
+      <w:lvlJc w:val="left"/>
+      <w:pPr>
+        <w:tabs>
+          <w:tab w:val="num" w:pos="5040"/>
+        </w:tabs>
+        <w:ind w:left="5040" w:hanging="360"/>
+      </w:pPr>
+      <w:rPr>
+        <w:rFonts w:ascii="Wingdings" w:hAnsi="Wingdings" w:hint="default"/>
+        <w:sz w:val="20"/>
+      </w:rPr>
+    </w:lvl>
+    <w:lvl w:ilvl="7" w:tentative="1">
+      <w:start w:val="1"/>
+      <w:numFmt w:val="bullet"/>
+      <w:lvlText w:val=""/>
+      <w:lvlJc w:val="left"/>
+      <w:pPr>
+        <w:tabs>
+          <w:tab w:val="num" w:pos="5760"/>
+        </w:tabs>
+        <w:ind w:left="5760" w:hanging="360"/>
+      </w:pPr>
+      <w:rPr>
+        <w:rFonts w:ascii="Wingdings" w:hAnsi="Wingdings" w:hint="default"/>
+        <w:sz w:val="20"/>
+      </w:rPr>
+    </w:lvl>
+    <w:lvl w:ilvl="8" w:tentative="1">
+      <w:start w:val="1"/>
+      <w:numFmt w:val="bullet"/>
+      <w:lvlText w:val=""/>
+      <w:lvlJc w:val="left"/>
+      <w:pPr>
+        <w:tabs>
+          <w:tab w:val="num" w:pos="6480"/>
+        </w:tabs>
+        <w:ind w:left="6480" w:hanging="360"/>
+      </w:pPr>
+      <w:rPr>
+        <w:rFonts w:ascii="Wingdings" w:hAnsi="Wingdings" w:hint="default"/>
+        <w:sz w:val="20"/>
+      </w:rPr>
+    </w:lvl>
+  </w:abstractNum>
+  <w:abstractNum w:abstractNumId="15" w15:restartNumberingAfterBreak="0">
     <w:nsid w:val="7C870E98"/>
     <w:multiLevelType w:val="multilevel"/>
     <w:tmpl w:val="42226DF6"/>
@@ -3278,7 +3114,7 @@
       </w:rPr>
     </w:lvl>
   </w:abstractNum>
-  <w:abstractNum w:abstractNumId="11" w15:restartNumberingAfterBreak="0">
+  <w:abstractNum w:abstractNumId="16" w15:restartNumberingAfterBreak="0">
     <w:nsid w:val="7EEE3606"/>
     <w:multiLevelType w:val="multilevel"/>
     <w:tmpl w:val="A58EBE3C"/>
@@ -3428,46 +3264,61 @@
     </w:lvl>
   </w:abstractNum>
   <w:num w:numId="1" w16cid:durableId="1228414284">
+    <w:abstractNumId w:val="11"/>
+  </w:num>
+  <w:num w:numId="2" w16cid:durableId="443623666">
+    <w:abstractNumId w:val="3"/>
+  </w:num>
+  <w:num w:numId="3" w16cid:durableId="1025714025">
+    <w:abstractNumId w:val="16"/>
+  </w:num>
+  <w:num w:numId="4" w16cid:durableId="1682049410">
     <w:abstractNumId w:val="7"/>
   </w:num>
-  <w:num w:numId="2" w16cid:durableId="443623666">
-    <w:abstractNumId w:val="1"/>
-  </w:num>
-  <w:num w:numId="3" w16cid:durableId="1025714025">
-    <w:abstractNumId w:val="11"/>
-  </w:num>
-  <w:num w:numId="4" w16cid:durableId="1682049410">
-    <w:abstractNumId w:val="4"/>
-  </w:num>
   <w:num w:numId="5" w16cid:durableId="86967653">
-    <w:abstractNumId w:val="10"/>
+    <w:abstractNumId w:val="15"/>
   </w:num>
   <w:num w:numId="6" w16cid:durableId="97920260">
-    <w:abstractNumId w:val="2"/>
+    <w:abstractNumId w:val="4"/>
   </w:num>
   <w:num w:numId="7" w16cid:durableId="289365017">
     <w:abstractNumId w:val="0"/>
   </w:num>
   <w:num w:numId="8" w16cid:durableId="1410694357">
+    <w:abstractNumId w:val="13"/>
+  </w:num>
+  <w:num w:numId="9" w16cid:durableId="2088189106">
+    <w:abstractNumId w:val="12"/>
+  </w:num>
+  <w:num w:numId="10" w16cid:durableId="205916037">
+    <w:abstractNumId w:val="10"/>
+  </w:num>
+  <w:num w:numId="11" w16cid:durableId="1444884654">
+    <w:abstractNumId w:val="6"/>
+  </w:num>
+  <w:num w:numId="12" w16cid:durableId="838426540">
+    <w:abstractNumId w:val="8"/>
+  </w:num>
+  <w:num w:numId="13" w16cid:durableId="456607020">
+    <w:abstractNumId w:val="1"/>
+  </w:num>
+  <w:num w:numId="14" w16cid:durableId="246890651">
+    <w:abstractNumId w:val="14"/>
+  </w:num>
+  <w:num w:numId="15" w16cid:durableId="16515763">
+    <w:abstractNumId w:val="5"/>
+  </w:num>
+  <w:num w:numId="16" w16cid:durableId="397243293">
     <w:abstractNumId w:val="9"/>
   </w:num>
-  <w:num w:numId="9" w16cid:durableId="2088189106">
-    <w:abstractNumId w:val="8"/>
-  </w:num>
-  <w:num w:numId="10" w16cid:durableId="205916037">
-    <w:abstractNumId w:val="6"/>
-  </w:num>
-  <w:num w:numId="11" w16cid:durableId="1444884654">
-    <w:abstractNumId w:val="3"/>
-  </w:num>
-  <w:num w:numId="12" w16cid:durableId="838426540">
-    <w:abstractNumId w:val="5"/>
+  <w:num w:numId="17" w16cid:durableId="186716389">
+    <w:abstractNumId w:val="2"/>
   </w:num>
 </w:numbering>
 </file>
 
 <file path=word/styles.xml><?xml version="1.0" encoding="utf-8"?>
-<w:styles xmlns:mc="http://schemas.openxmlformats.org/markup-compatibility/2006" xmlns:r="http://schemas.openxmlformats.org/officeDocument/2006/relationships" xmlns:w="http://schemas.openxmlformats.org/wordprocessingml/2006/main" xmlns:w14="http://schemas.microsoft.com/office/word/2010/wordml" xmlns:w15="http://schemas.microsoft.com/office/word/2012/wordml" xmlns:w16cex="http://schemas.microsoft.com/office/word/2018/wordml/cex" xmlns:w16cid="http://schemas.microsoft.com/office/word/2016/wordml/cid" xmlns:w16="http://schemas.microsoft.com/office/word/2018/wordml" xmlns:w16du="http://schemas.microsoft.com/office/word/2023/wordml/word16du" xmlns:w16sdtdh="http://schemas.microsoft.com/office/word/2020/wordml/sdtdatahash" xmlns:w16sdtfl="http://schemas.microsoft.com/office/word/2024/wordml/sdtformatlock" xmlns:w16se="http://schemas.microsoft.com/office/word/2015/wordml/symex" mc:Ignorable="w14 w15 w16se w16cid w16 w16cex w16sdtdh w16sdtfl w16du">
+<w:styles xmlns:mc="http://schemas.openxmlformats.org/markup-compatibility/2006" xmlns:r="http://schemas.openxmlformats.org/officeDocument/2006/relationships" xmlns:w="http://schemas.openxmlformats.org/wordprocessingml/2006/main" xmlns:w14="http://schemas.microsoft.com/office/word/2010/wordml" xmlns:w15="http://schemas.microsoft.com/office/word/2012/wordml" xmlns:w16cex="http://schemas.microsoft.com/office/word/2018/wordml/cex" xmlns:w16cid="http://schemas.microsoft.com/office/word/2016/wordml/cid" xmlns:w16="http://schemas.microsoft.com/office/word/2018/wordml" xmlns:w16sdtdh="http://schemas.microsoft.com/office/word/2020/wordml/sdtdatahash" xmlns:w16se="http://schemas.microsoft.com/office/word/2015/wordml/symex" mc:Ignorable="w14 w15 w16se w16cid w16 w16cex w16sdtdh">
   <w:docDefaults>
     <w:rPrDefault>
       <w:rPr>

</xml_diff>